<commit_message>
Backport changes from src to the nostarch dir markdown
I made these changes in the docx as well
</commit_message>
<xml_diff>
--- a/nostarch/odt/chapter07.docx
+++ b/nostarch/odt/chapter07.docx
@@ -51,7 +51,29 @@
         <w:rPr>
           <w:rFonts w:eastAsia="Microsoft YaHei"/>
         </w:rPr>
-        <w:t xml:space="preserve"> function. As your code grows, you’ll eventually move functionality out into other functions, both for re-use and for better organization. By splitting your code up into smaller chunks, each chunk is easier to understand on its own. But what happens if find yourself with too many functions? Rust has a module system that handles the problem of wanting to re-use code while keeping your code organized.</w:t>
+        <w:t xml:space="preserve"> function. As your code grows, you’ll eventually move functionality out into other functions, both for re-use and for better organization. By splitting your code up into smaller chunks, each chunk is easier to understand on its own. But what happens if</w:t>
+      </w:r>
+      <w:ins w:id="0" w:author="Carol Nichols" w:date="2017-02-16T23:06:00Z">
+        <w:r>
+          <w:rPr>
+            <w:rFonts w:eastAsia="Microsoft YaHei"/>
+          </w:rPr>
+          <w:t xml:space="preserve"> </w:t>
+        </w:r>
+      </w:ins>
+      <w:ins w:id="1" w:author="Carol Nichols" w:date="2017-02-16T23:06:00Z">
+        <w:r>
+          <w:rPr>
+            <w:rFonts w:eastAsia="Microsoft YaHei"/>
+          </w:rPr>
+          <w:t>you</w:t>
+        </w:r>
+      </w:ins>
+      <w:r>
+        <w:rPr>
+          <w:rFonts w:eastAsia="Microsoft YaHei"/>
+        </w:rPr>
+        <w:t xml:space="preserve"> find yourself with too many functions? Rust has a module system that handles the problem of wanting to re-use code while keeping your code organized.</w:t>
       </w:r>
     </w:p>
     <w:p>
@@ -614,7 +636,7 @@
         </w:rPr>
         <w:t xml:space="preserve"> keyword. Add this code to the beginning of the </w:t>
       </w:r>
-      <w:del w:id="1" w:author="Carol Nichols" w:date="2017-02-16T22:32:00Z">
+      <w:del w:id="3" w:author="Carol Nichols" w:date="2017-02-16T22:32:00Z">
         <w:r>
           <w:rPr>
             <w:rStyle w:val="EmphasisItalic"/>
@@ -623,7 +645,7 @@
           <w:delText>l</w:delText>
         </w:r>
       </w:del>
-      <w:ins w:id="2" w:author="Carol Nichols" w:date="2017-02-16T22:32:00Z">
+      <w:ins w:id="4" w:author="Carol Nichols" w:date="2017-02-16T22:32:00Z">
         <w:r>
           <w:rPr>
             <w:rStyle w:val="EmphasisItalic"/>
@@ -866,22 +888,14 @@
         </w:rPr>
         <w:t>, we can add</w:t>
       </w:r>
-      <w:ins w:id="3" w:author="Carol Nichols" w:date="2017-02-16T21:09:00Z">
+      <w:ins w:id="5" w:author="Carol Nichols" w:date="2017-02-16T21:09:00Z">
         <w:r>
           <w:rPr>
             <w:rFonts w:eastAsia="Microsoft YaHei"/>
           </w:rPr>
-          <w:t xml:space="preserve"> </w:t>
+          <w:t xml:space="preserve"> it as shown in Listing 7-1</w:t>
         </w:r>
       </w:ins>
-      <w:ins w:id="4" w:author="Carol Nichols" w:date="2017-02-16T21:09:00Z">
-        <w:r>
-          <w:rPr>
-            <w:rFonts w:eastAsia="Microsoft YaHei"/>
-          </w:rPr>
-          <w:t>it as shown in Listing 7-1</w:t>
-        </w:r>
-      </w:ins>
       <w:r>
         <w:rPr>
           <w:rFonts w:eastAsia="Microsoft YaHei"/>
@@ -1013,18 +1027,16 @@
         <w:pStyle w:val="Caption1"/>
         <w:rPr/>
       </w:pPr>
+      <w:r>
+        <w:rPr/>
+      </w:r>
+    </w:p>
+    <w:p>
+      <w:pPr>
+        <w:pStyle w:val="Caption1"/>
+        <w:rPr/>
+      </w:pPr>
       <w:del w:id="6" w:author="Carol Nichols" w:date="2017-02-16T21:08:00Z">
-        <w:r>
-          <w:rPr/>
-        </w:r>
-      </w:del>
-    </w:p>
-    <w:p>
-      <w:pPr>
-        <w:pStyle w:val="Caption1"/>
-        <w:rPr/>
-      </w:pPr>
-      <w:del w:id="7" w:author="Carol Nichols" w:date="2017-02-16T21:08:00Z">
         <w:r>
           <w:rPr/>
           <w:br/>
@@ -1034,13 +1046,13 @@
           <w:br/>
         </w:r>
       </w:del>
-      <w:ins w:id="8" w:author="Carol Nichols" w:date="2017-02-16T21:10:00Z">
+      <w:ins w:id="7" w:author="Carol Nichols" w:date="2017-02-16T21:10:00Z">
         <w:r>
           <w:rPr/>
           <w:t xml:space="preserve">Listing 7-1: The </w:t>
         </w:r>
       </w:ins>
-      <w:ins w:id="9" w:author="Carol Nichols" w:date="2017-02-16T21:10:00Z">
+      <w:ins w:id="8" w:author="Carol Nichols" w:date="2017-02-16T21:10:00Z">
         <w:r>
           <w:rPr>
             <w:rStyle w:val="Literal"/>
@@ -1048,13 +1060,13 @@
           <w:t>network</w:t>
         </w:r>
       </w:ins>
-      <w:ins w:id="10" w:author="Carol Nichols" w:date="2017-02-16T21:10:00Z">
+      <w:ins w:id="9" w:author="Carol Nichols" w:date="2017-02-16T21:10:00Z">
         <w:r>
           <w:rPr/>
           <w:t xml:space="preserve"> module and the </w:t>
         </w:r>
       </w:ins>
-      <w:ins w:id="11" w:author="Carol Nichols" w:date="2017-02-16T21:10:00Z">
+      <w:ins w:id="10" w:author="Carol Nichols" w:date="2017-02-16T21:10:00Z">
         <w:r>
           <w:rPr>
             <w:rStyle w:val="Literal"/>
@@ -1062,13 +1074,13 @@
           <w:t>client</w:t>
         </w:r>
       </w:ins>
-      <w:ins w:id="12" w:author="Carol Nichols" w:date="2017-02-16T21:10:00Z">
+      <w:ins w:id="11" w:author="Carol Nichols" w:date="2017-02-16T21:10:00Z">
         <w:r>
           <w:rPr/>
           <w:t xml:space="preserve"> module defined side-by-side in </w:t>
         </w:r>
       </w:ins>
-      <w:ins w:id="13" w:author="Carol Nichols" w:date="2017-02-16T21:10:00Z">
+      <w:ins w:id="12" w:author="Carol Nichols" w:date="2017-02-16T21:10:00Z">
         <w:r>
           <w:rPr>
             <w:rStyle w:val="EmphasisItalic"/>
@@ -1120,11 +1132,77 @@
         <w:pStyle w:val="Body"/>
         <w:rPr/>
       </w:pPr>
-      <w:r>
-        <w:rPr>
-          <w:rFonts w:eastAsia="Microsoft YaHei"/>
-        </w:rPr>
-        <w:t xml:space="preserve">We can also put modules inside of modules. This can be useful as your modules grow to keep related functionality organized together and separate functionality apart. The choice of how you organize your code depends on how you think about the relationship between the parts of your code. For instance, the </w:t>
+      <w:ins w:id="13" w:author="Carol Nichols" w:date="2017-02-16T23:08:00Z">
+        <w:r>
+          <w:rPr>
+            <w:rFonts w:eastAsia="Microsoft YaHei"/>
+          </w:rPr>
+          <w:t xml:space="preserve">While in this case, we’re building a library, there's nothing special about </w:t>
+        </w:r>
+      </w:ins>
+      <w:ins w:id="14" w:author="Carol Nichols" w:date="2017-02-16T23:08:00Z">
+        <w:r>
+          <w:rPr>
+            <w:rStyle w:val="EmphasisItalic"/>
+            <w:rFonts w:eastAsia="Microsoft YaHei"/>
+          </w:rPr>
+          <w:t>src/lib.rs</w:t>
+        </w:r>
+      </w:ins>
+      <w:ins w:id="15" w:author="Carol Nichols" w:date="2017-02-16T23:08:00Z">
+        <w:r>
+          <w:rPr>
+            <w:rFonts w:eastAsia="Microsoft YaHei"/>
+          </w:rPr>
+          <w:t xml:space="preserve">. We could also make use of submodules in </w:t>
+        </w:r>
+      </w:ins>
+      <w:ins w:id="16" w:author="Carol Nichols" w:date="2017-02-16T23:08:00Z">
+        <w:r>
+          <w:rPr>
+            <w:rStyle w:val="EmphasisItalic"/>
+            <w:rFonts w:eastAsia="Microsoft YaHei"/>
+          </w:rPr>
+          <w:t>src/main.rs</w:t>
+        </w:r>
+      </w:ins>
+      <w:ins w:id="17" w:author="Carol Nichols" w:date="2017-02-16T23:08:00Z">
+        <w:r>
+          <w:rPr>
+            <w:rFonts w:eastAsia="Microsoft YaHei"/>
+          </w:rPr>
+          <w:t xml:space="preserve"> </w:t>
+        </w:r>
+      </w:ins>
+      <w:del w:id="18" w:author="Carol Nichols" w:date="2017-02-16T23:08:00Z">
+        <w:r>
+          <w:rPr>
+            <w:rFonts w:eastAsia="Microsoft YaHei"/>
+          </w:rPr>
+          <w:delText>W</w:delText>
+        </w:r>
+      </w:del>
+      <w:ins w:id="19" w:author="Carol Nichols" w:date="2017-02-16T23:08:00Z">
+        <w:r>
+          <w:rPr>
+            <w:rFonts w:eastAsia="Microsoft YaHei"/>
+          </w:rPr>
+          <w:t>as well. In fact,</w:t>
+        </w:r>
+      </w:ins>
+      <w:ins w:id="20" w:author="Carol Nichols" w:date="2017-02-16T23:09:00Z">
+        <w:r>
+          <w:rPr>
+            <w:rFonts w:eastAsia="Microsoft YaHei"/>
+          </w:rPr>
+          <w:t xml:space="preserve"> w</w:t>
+        </w:r>
+      </w:ins>
+      <w:r>
+        <w:rPr>
+          <w:rFonts w:eastAsia="Microsoft YaHei"/>
+        </w:rPr>
+        <w:t xml:space="preserve">e can also put modules inside of modules. This can be useful as your modules grow to keep related functionality organized together and separate functionality apart. The choice of how you organize your code depends on how you think about the relationship between the parts of your code. For instance, the </w:t>
       </w:r>
       <w:r>
         <w:rPr>
@@ -1162,7 +1240,7 @@
         </w:rPr>
         <w:t xml:space="preserve"> namespace instead, like </w:t>
       </w:r>
-      <w:del w:id="14" w:author="Carol Nichols" w:date="2017-02-16T21:14:00Z">
+      <w:del w:id="21" w:author="Carol Nichols" w:date="2017-02-16T21:14:00Z">
         <w:r>
           <w:rPr>
             <w:rFonts w:eastAsia="Microsoft YaHei"/>
@@ -1170,7 +1248,7 @@
           <w:delText>so</w:delText>
         </w:r>
       </w:del>
-      <w:ins w:id="15" w:author="Carol Nichols" w:date="2017-02-16T21:14:00Z">
+      <w:ins w:id="22" w:author="Carol Nichols" w:date="2017-02-16T21:14:00Z">
         <w:r>
           <w:rPr>
             <w:rFonts w:eastAsia="Microsoft YaHei"/>
@@ -1317,7 +1395,7 @@
         <w:pStyle w:val="CodeC"/>
         <w:rPr/>
       </w:pPr>
-      <w:del w:id="16" w:author="Carol Nichols" w:date="2017-02-16T21:14:00Z">
+      <w:del w:id="23" w:author="Carol Nichols" w:date="2017-02-16T21:14:00Z">
         <w:r>
           <w:rPr/>
           <w:br/>
@@ -1331,13 +1409,13 @@
         <w:pStyle w:val="Caption1"/>
         <w:rPr/>
       </w:pPr>
-      <w:ins w:id="17" w:author="Carol Nichols" w:date="2017-02-16T21:14:00Z">
+      <w:ins w:id="24" w:author="Carol Nichols" w:date="2017-02-16T21:14:00Z">
         <w:r>
           <w:rPr/>
           <w:t xml:space="preserve">Listing 7-2: Moving the </w:t>
         </w:r>
       </w:ins>
-      <w:ins w:id="18" w:author="Carol Nichols" w:date="2017-02-16T21:14:00Z">
+      <w:ins w:id="25" w:author="Carol Nichols" w:date="2017-02-16T21:14:00Z">
         <w:r>
           <w:rPr>
             <w:rStyle w:val="Literal"/>
@@ -1345,13 +1423,13 @@
           <w:t>client</w:t>
         </w:r>
       </w:ins>
-      <w:ins w:id="19" w:author="Carol Nichols" w:date="2017-02-16T21:14:00Z">
+      <w:ins w:id="26" w:author="Carol Nichols" w:date="2017-02-16T21:14:00Z">
         <w:r>
           <w:rPr/>
           <w:t xml:space="preserve"> module inside of the </w:t>
         </w:r>
       </w:ins>
-      <w:ins w:id="20" w:author="Carol Nichols" w:date="2017-02-16T21:14:00Z">
+      <w:ins w:id="27" w:author="Carol Nichols" w:date="2017-02-16T21:14:00Z">
         <w:r>
           <w:rPr>
             <w:rStyle w:val="Literal"/>
@@ -1359,7 +1437,7 @@
           <w:t>network</w:t>
         </w:r>
       </w:ins>
-      <w:ins w:id="21" w:author="Carol Nichols" w:date="2017-02-16T21:14:00Z">
+      <w:ins w:id="28" w:author="Carol Nichols" w:date="2017-02-16T21:14:00Z">
         <w:r>
           <w:rPr/>
           <w:t xml:space="preserve"> module</w:t>
@@ -1762,7 +1840,7 @@
         </w:rPr>
         <w:t xml:space="preserve"> </w:t>
       </w:r>
-      <w:del w:id="24" w:author="Carol Nichols" w:date="2017-02-16T21:16:00Z">
+      <w:del w:id="31" w:author="Carol Nichols" w:date="2017-02-16T21:16:00Z">
         <w:r>
           <w:rPr>
             <w:rFonts w:eastAsia="Microsoft YaHei"/>
@@ -1770,7 +1848,7 @@
           <w:delText xml:space="preserve">this code in </w:delText>
         </w:r>
       </w:del>
-      <w:del w:id="25" w:author="Carol Nichols" w:date="2017-02-16T21:16:00Z">
+      <w:del w:id="32" w:author="Carol Nichols" w:date="2017-02-16T21:16:00Z">
         <w:r>
           <w:rPr>
             <w:rStyle w:val="EmphasisItalic"/>
@@ -1779,7 +1857,7 @@
           <w:delText>src/lib.rs</w:delText>
         </w:r>
       </w:del>
-      <w:ins w:id="26" w:author="Carol Nichols" w:date="2017-02-16T21:16:00Z">
+      <w:ins w:id="33" w:author="Carol Nichols" w:date="2017-02-16T21:16:00Z">
         <w:r>
           <w:rPr>
             <w:rFonts w:eastAsia="Microsoft YaHei"/>
@@ -1797,15 +1875,27 @@
     <w:p>
       <w:pPr>
         <w:pStyle w:val="ProductionDirective"/>
-        <w:rPr>
-          <w:rFonts w:eastAsia="Microsoft YaHei"/>
-        </w:rPr>
-      </w:pPr>
-      <w:r>
-        <w:rPr>
-          <w:rFonts w:eastAsia="Microsoft YaHei"/>
-        </w:rPr>
-        <w:t>File: src/lib.rs</w:t>
+        <w:rPr/>
+      </w:pPr>
+      <w:r>
+        <w:rPr>
+          <w:rFonts w:eastAsia="Microsoft YaHei"/>
+        </w:rPr>
+        <w:t>File</w:t>
+      </w:r>
+      <w:ins w:id="34" w:author="Carol Nichols" w:date="2017-02-16T23:10:00Z">
+        <w:r>
+          <w:rPr>
+            <w:rFonts w:eastAsia="Microsoft YaHei"/>
+          </w:rPr>
+          <w:t>name</w:t>
+        </w:r>
+      </w:ins>
+      <w:r>
+        <w:rPr>
+          <w:rFonts w:eastAsia="Microsoft YaHei"/>
+        </w:rPr>
+        <w:t>: src/lib.rs</w:t>
       </w:r>
     </w:p>
     <w:p>
@@ -1983,7 +2073,7 @@
         <w:pStyle w:val="CodeC"/>
         <w:rPr/>
       </w:pPr>
-      <w:del w:id="27" w:author="Carol Nichols" w:date="2017-02-16T21:06:00Z">
+      <w:del w:id="35" w:author="Carol Nichols" w:date="2017-02-16T21:06:00Z">
         <w:r>
           <w:rPr/>
           <w:br/>
@@ -1991,64 +2081,57 @@
           <w:br/>
         </w:r>
       </w:del>
-      <w:del w:id="28" w:author="Liz" w:date="2017-02-15T16:20:00Z">
+      <w:del w:id="36" w:author="Liz" w:date="2017-02-15T16:20:00Z">
         <w:r>
           <w:rPr/>
           <w:delText>src/lib.rs</w:delText>
         </w:r>
       </w:del>
-      <w:del w:id="29" w:author="Carol Nichols" w:date="2017-02-16T21:28:00Z">
-        <w:commentRangeStart w:id="0"/>
-        <w:commentRangeStart w:id="1"/>
+      <w:del w:id="37" w:author="Carol Nichols" w:date="2017-02-16T21:28:00Z">
         <w:r>
           <w:rPr/>
           <w:br/>
         </w:r>
       </w:del>
-      <w:del w:id="30" w:author="Carol Nichols" w:date="2017-02-16T21:28:00Z">
-        <w:r>
-          <w:rPr/>
-          <w:commentReference w:id="2"/>
-        </w:r>
-      </w:del>
-      <w:del w:id="31" w:author="Carol Nichols" w:date="2017-02-16T21:28:00Z">
-        <w:r>
-          <w:rPr/>
-        </w:r>
-      </w:del>
-      <w:ins w:id="32" w:author="Carol Nichols" w:date="2017-02-16T21:11:00Z">
-        <w:commentRangeEnd w:id="0"/>
-        <w:r>
-          <w:commentReference w:id="0"/>
-        </w:r>
-        <w:commentRangeEnd w:id="1"/>
-        <w:r>
-          <w:commentReference w:id="1"/>
-        </w:r>
-        <w:r>
-          <w:rPr/>
-          <w:commentReference w:id="3"/>
-        </w:r>
-      </w:ins>
+      <w:commentRangeStart w:id="1"/>
+      <w:r>
+        <w:rPr/>
+        <w:commentReference w:id="0"/>
+      </w:r>
+      <w:r>
+        <w:rPr/>
+      </w:r>
+      <w:commentRangeEnd w:id="1"/>
+      <w:r>
+        <w:commentReference w:id="1"/>
+      </w:r>
+      <w:r>
+        <w:rPr/>
+        <w:commentReference w:id="2"/>
+      </w:r>
+      <w:r>
+        <w:rPr/>
+        <w:commentReference w:id="3"/>
+      </w:r>
     </w:p>
     <w:p>
       <w:pPr>
         <w:pStyle w:val="Caption1"/>
         <w:rPr/>
       </w:pPr>
-      <w:del w:id="33" w:author="Carol Nichols" w:date="2017-02-16T21:16:00Z">
+      <w:del w:id="38" w:author="Carol Nichols" w:date="2017-02-16T21:16:00Z">
         <w:r>
           <w:rPr/>
           <w:delText>src/lib.rs</w:delText>
         </w:r>
       </w:del>
-      <w:ins w:id="34" w:author="Carol Nichols" w:date="2017-02-16T21:16:00Z">
+      <w:ins w:id="39" w:author="Carol Nichols" w:date="2017-02-16T21:16:00Z">
         <w:r>
           <w:rPr/>
           <w:t xml:space="preserve">Listing 7-3: Three modules, </w:t>
         </w:r>
       </w:ins>
-      <w:ins w:id="35" w:author="Carol Nichols" w:date="2017-02-16T21:16:00Z">
+      <w:ins w:id="40" w:author="Carol Nichols" w:date="2017-02-16T21:16:00Z">
         <w:r>
           <w:rPr>
             <w:rStyle w:val="Literal"/>
@@ -2056,13 +2139,13 @@
           <w:t>client</w:t>
         </w:r>
       </w:ins>
-      <w:ins w:id="36" w:author="Carol Nichols" w:date="2017-02-16T21:16:00Z">
+      <w:ins w:id="41" w:author="Carol Nichols" w:date="2017-02-16T21:16:00Z">
         <w:r>
           <w:rPr/>
           <w:t xml:space="preserve">, </w:t>
         </w:r>
       </w:ins>
-      <w:ins w:id="37" w:author="Carol Nichols" w:date="2017-02-16T21:16:00Z">
+      <w:ins w:id="42" w:author="Carol Nichols" w:date="2017-02-16T21:16:00Z">
         <w:r>
           <w:rPr>
             <w:rStyle w:val="Literal"/>
@@ -2070,13 +2153,13 @@
           <w:t>network</w:t>
         </w:r>
       </w:ins>
-      <w:ins w:id="38" w:author="Carol Nichols" w:date="2017-02-16T21:16:00Z">
+      <w:ins w:id="43" w:author="Carol Nichols" w:date="2017-02-16T21:16:00Z">
         <w:r>
           <w:rPr/>
           <w:t xml:space="preserve">, and </w:t>
         </w:r>
       </w:ins>
-      <w:ins w:id="39" w:author="Carol Nichols" w:date="2017-02-16T21:16:00Z">
+      <w:ins w:id="44" w:author="Carol Nichols" w:date="2017-02-16T21:16:00Z">
         <w:r>
           <w:rPr>
             <w:rStyle w:val="Literal"/>
@@ -2084,13 +2167,13 @@
           <w:t>network::server</w:t>
         </w:r>
       </w:ins>
-      <w:ins w:id="40" w:author="Carol Nichols" w:date="2017-02-16T21:16:00Z">
+      <w:ins w:id="45" w:author="Carol Nichols" w:date="2017-02-16T21:16:00Z">
         <w:r>
           <w:rPr/>
           <w:t xml:space="preserve">, all defined in </w:t>
         </w:r>
       </w:ins>
-      <w:ins w:id="41" w:author="Carol Nichols" w:date="2017-02-16T21:16:00Z">
+      <w:ins w:id="46" w:author="Carol Nichols" w:date="2017-02-16T21:16:00Z">
         <w:r>
           <w:rPr>
             <w:rStyle w:val="EmphasisItalic"/>
@@ -2237,7 +2320,7 @@
         </w:rPr>
         <w:t xml:space="preserve">If these modules had many functions, and </w:t>
       </w:r>
-      <w:del w:id="43" w:author="NSP" w:date="2016-11-18T17:01:00Z">
+      <w:del w:id="47" w:author="NSP" w:date="2016-11-18T17:01:00Z">
         <w:r>
           <w:rPr>
             <w:rFonts w:eastAsia="Microsoft YaHei"/>
@@ -2245,7 +2328,7 @@
           <w:delText xml:space="preserve">each </w:delText>
         </w:r>
       </w:del>
-      <w:ins w:id="44" w:author="NSP" w:date="2016-11-18T17:01:00Z">
+      <w:ins w:id="48" w:author="NSP" w:date="2016-11-18T17:01:00Z">
         <w:r>
           <w:rPr>
             <w:rFonts w:eastAsia="Microsoft YaHei"/>
@@ -2259,7 +2342,7 @@
         </w:rPr>
         <w:t>function</w:t>
       </w:r>
-      <w:ins w:id="45" w:author="Carol Nichols" w:date="2017-02-16T21:29:00Z">
+      <w:ins w:id="49" w:author="Carol Nichols" w:date="2017-02-16T21:29:00Z">
         <w:r>
           <w:rPr>
             <w:rFonts w:eastAsia="Microsoft YaHei"/>
@@ -2273,7 +2356,7 @@
         </w:rPr>
         <w:t xml:space="preserve"> w</w:t>
       </w:r>
-      <w:del w:id="46" w:author="NSP" w:date="2016-11-18T17:01:00Z">
+      <w:del w:id="50" w:author="NSP" w:date="2016-11-18T17:01:00Z">
         <w:r>
           <w:rPr>
             <w:rFonts w:eastAsia="Microsoft YaHei"/>
@@ -2281,7 +2364,7 @@
           <w:delText>as</w:delText>
         </w:r>
       </w:del>
-      <w:ins w:id="47" w:author="NSP" w:date="2016-11-18T17:01:00Z">
+      <w:ins w:id="51" w:author="NSP" w:date="2016-11-18T17:01:00Z">
         <w:r>
           <w:rPr>
             <w:rFonts w:eastAsia="Microsoft YaHei"/>
@@ -2295,7 +2378,7 @@
         </w:rPr>
         <w:t xml:space="preserve"> getting long, </w:t>
       </w:r>
-      <w:del w:id="48" w:author="NSP" w:date="2016-11-18T17:01:00Z">
+      <w:del w:id="52" w:author="NSP" w:date="2016-11-18T17:01:00Z">
         <w:r>
           <w:rPr>
             <w:rFonts w:eastAsia="Microsoft YaHei"/>
@@ -2303,7 +2386,7 @@
           <w:delText xml:space="preserve">we would have </w:delText>
         </w:r>
       </w:del>
-      <w:ins w:id="49" w:author="NSP" w:date="2016-11-18T17:01:00Z">
+      <w:ins w:id="53" w:author="NSP" w:date="2016-11-18T17:01:00Z">
         <w:commentRangeStart w:id="4"/>
         <w:r>
           <w:rPr>
@@ -2323,25 +2406,23 @@
           <w:rFonts w:eastAsia="Microsoft YaHei"/>
         </w:rPr>
       </w:r>
-      <w:ins w:id="50" w:author="Carol Nichols" w:date="2017-02-16T21:26:00Z">
-        <w:commentRangeEnd w:id="4"/>
-        <w:r>
-          <w:commentReference w:id="4"/>
-        </w:r>
-        <w:r>
-          <w:rPr>
-            <w:rFonts w:eastAsia="Microsoft YaHei"/>
-          </w:rPr>
-          <w:commentReference w:id="5"/>
-        </w:r>
-      </w:ins>
+      <w:commentRangeEnd w:id="4"/>
+      <w:r>
+        <w:commentReference w:id="4"/>
+      </w:r>
+      <w:r>
+        <w:rPr>
+          <w:rFonts w:eastAsia="Microsoft YaHei"/>
+        </w:rPr>
+        <w:commentReference w:id="5"/>
+      </w:r>
       <w:r>
         <w:rPr>
           <w:rFonts w:eastAsia="Microsoft YaHei"/>
         </w:rPr>
         <w:t xml:space="preserve"> to find the code we wanted to work with. </w:t>
       </w:r>
-      <w:ins w:id="51" w:author="Carol Nichols" w:date="2017-02-16T21:24:00Z">
+      <w:ins w:id="54" w:author="Carol Nichols" w:date="2017-02-16T21:24:00Z">
         <w:r>
           <w:rPr>
             <w:rFonts w:eastAsia="Microsoft YaHei"/>
@@ -2349,7 +2430,7 @@
           <w:t>Because the functions are nested inside one or more mod blocks, the lines of code inside the functions will start getting long as well.</w:t>
         </w:r>
       </w:ins>
-      <w:ins w:id="52" w:author="Carol Nichols" w:date="2017-02-16T21:25:00Z">
+      <w:ins w:id="55" w:author="Carol Nichols" w:date="2017-02-16T21:25:00Z">
         <w:r>
           <w:rPr>
             <w:rFonts w:eastAsia="Microsoft YaHei"/>
@@ -2363,7 +2444,7 @@
         </w:rPr>
         <w:t>Th</w:t>
       </w:r>
-      <w:del w:id="53" w:author="Carol Nichols" w:date="2017-02-16T21:25:00Z">
+      <w:del w:id="56" w:author="Carol Nichols" w:date="2017-02-16T21:25:00Z">
         <w:r>
           <w:rPr>
             <w:rFonts w:eastAsia="Microsoft YaHei"/>
@@ -2371,7 +2452,7 @@
           <w:delText>is</w:delText>
         </w:r>
       </w:del>
-      <w:ins w:id="54" w:author="Carol Nichols" w:date="2017-02-16T21:25:00Z">
+      <w:ins w:id="57" w:author="Carol Nichols" w:date="2017-02-16T21:25:00Z">
         <w:r>
           <w:rPr>
             <w:rFonts w:eastAsia="Microsoft YaHei"/>
@@ -2385,7 +2466,7 @@
         </w:rPr>
         <w:t xml:space="preserve"> would be</w:t>
       </w:r>
-      <w:del w:id="55" w:author="Carol Nichols" w:date="2017-02-16T21:25:00Z">
+      <w:del w:id="58" w:author="Carol Nichols" w:date="2017-02-16T21:25:00Z">
         <w:r>
           <w:rPr>
             <w:rFonts w:eastAsia="Microsoft YaHei"/>
@@ -2399,7 +2480,7 @@
         </w:rPr>
         <w:t xml:space="preserve"> good reason</w:t>
       </w:r>
-      <w:ins w:id="56" w:author="Carol Nichols" w:date="2017-02-16T21:25:00Z">
+      <w:ins w:id="59" w:author="Carol Nichols" w:date="2017-02-16T21:25:00Z">
         <w:r>
           <w:rPr>
             <w:rFonts w:eastAsia="Microsoft YaHei"/>
@@ -2525,7 +2606,21 @@
         <w:rPr>
           <w:rFonts w:eastAsia="Microsoft YaHei"/>
         </w:rPr>
-        <w:t>File: src/lib.rs</w:t>
+        <w:t>File</w:t>
+      </w:r>
+      <w:ins w:id="60" w:author="Carol Nichols" w:date="2017-02-16T23:10:00Z">
+        <w:r>
+          <w:rPr>
+            <w:rFonts w:eastAsia="Microsoft YaHei"/>
+          </w:rPr>
+          <w:t>name</w:t>
+        </w:r>
+      </w:ins>
+      <w:r>
+        <w:rPr>
+          <w:rFonts w:eastAsia="Microsoft YaHei"/>
+        </w:rPr>
+        <w:t>: src/lib.rs</w:t>
       </w:r>
     </w:p>
     <w:p>
@@ -2786,7 +2881,21 @@
         <w:rPr>
           <w:rFonts w:eastAsia="Microsoft YaHei"/>
         </w:rPr>
-        <w:t>File: src/client.rs</w:t>
+        <w:t>File</w:t>
+      </w:r>
+      <w:ins w:id="62" w:author="Carol Nichols" w:date="2017-02-16T23:10:00Z">
+        <w:r>
+          <w:rPr>
+            <w:rFonts w:eastAsia="Microsoft YaHei"/>
+          </w:rPr>
+          <w:t>name</w:t>
+        </w:r>
+      </w:ins>
+      <w:r>
+        <w:rPr>
+          <w:rFonts w:eastAsia="Microsoft YaHei"/>
+        </w:rPr>
+        <w:t>: src/client.rs</w:t>
       </w:r>
     </w:p>
     <w:p>
@@ -3786,7 +3895,7 @@
         </w:rPr>
         <w:t xml:space="preserve">, we’ll get </w:t>
       </w:r>
-      <w:del w:id="63" w:author="Carol Nichols" w:date="2017-02-16T21:31:00Z">
+      <w:del w:id="67" w:author="Carol Nichols" w:date="2017-02-16T21:31:00Z">
         <w:r>
           <w:rPr>
             <w:rFonts w:eastAsia="Microsoft YaHei"/>
@@ -3794,7 +3903,7 @@
           <w:delText>this</w:delText>
         </w:r>
       </w:del>
-      <w:ins w:id="64" w:author="Carol Nichols" w:date="2017-02-16T21:31:00Z">
+      <w:ins w:id="68" w:author="Carol Nichols" w:date="2017-02-16T21:31:00Z">
         <w:r>
           <w:rPr>
             <w:rFonts w:eastAsia="Microsoft YaHei"/>
@@ -3808,22 +3917,14 @@
         </w:rPr>
         <w:t xml:space="preserve"> error</w:t>
       </w:r>
-      <w:ins w:id="65" w:author="Carol Nichols" w:date="2017-02-16T21:31:00Z">
+      <w:ins w:id="69" w:author="Carol Nichols" w:date="2017-02-16T21:31:00Z">
         <w:r>
           <w:rPr>
             <w:rFonts w:eastAsia="Microsoft YaHei"/>
           </w:rPr>
-          <w:t xml:space="preserve"> </w:t>
+          <w:t xml:space="preserve"> shown in Listing 7-4</w:t>
         </w:r>
       </w:ins>
-      <w:ins w:id="66" w:author="Carol Nichols" w:date="2017-02-16T21:31:00Z">
-        <w:r>
-          <w:rPr>
-            <w:rFonts w:eastAsia="Microsoft YaHei"/>
-          </w:rPr>
-          <w:t>shown in Listing 7-4</w:t>
-        </w:r>
-      </w:ins>
       <w:r>
         <w:rPr>
           <w:rFonts w:eastAsia="Microsoft YaHei"/>
@@ -4060,7 +4161,7 @@
         <w:pStyle w:val="CodeC"/>
         <w:rPr/>
       </w:pPr>
-      <w:del w:id="67" w:author="Carol Nichols" w:date="2017-02-16T21:31:00Z">
+      <w:del w:id="70" w:author="Carol Nichols" w:date="2017-02-16T21:31:00Z">
         <w:r>
           <w:rPr/>
           <w:br/>
@@ -4068,25 +4169,21 @@
           <w:br/>
         </w:r>
       </w:del>
-      <w:del w:id="68" w:author="Liz" w:date="2017-02-15T16:21:00Z">
+      <w:del w:id="71" w:author="Liz" w:date="2017-02-15T16:21:00Z">
         <w:r>
           <w:rPr/>
           <w:delText>src/server.rs</w:delText>
         </w:r>
       </w:del>
-      <w:del w:id="69" w:author="Carol Nichols" w:date="2017-02-16T21:31:00Z">
-        <w:r>
-          <w:rPr/>
-          <w:commentReference w:id="6"/>
-        </w:r>
-      </w:del>
-      <w:del w:id="70" w:author="Carol Nichols" w:date="2017-02-16T21:31:00Z">
-        <w:r>
-          <w:rPr/>
-          <w:commentReference w:id="7"/>
-        </w:r>
-      </w:del>
-      <w:del w:id="71" w:author="Carol Nichols" w:date="2017-02-16T21:31:00Z">
+      <w:r>
+        <w:rPr/>
+        <w:commentReference w:id="6"/>
+      </w:r>
+      <w:r>
+        <w:rPr/>
+        <w:commentReference w:id="7"/>
+      </w:r>
+      <w:del w:id="72" w:author="Carol Nichols" w:date="2017-02-16T21:31:00Z">
         <w:r>
           <w:rPr/>
           <w:br/>
@@ -4098,7 +4195,7 @@
         <w:pStyle w:val="CodeC"/>
         <w:rPr/>
       </w:pPr>
-      <w:del w:id="72" w:author="Carol Nichols" w:date="2017-02-16T21:31:00Z">
+      <w:del w:id="73" w:author="Carol Nichols" w:date="2017-02-16T21:31:00Z">
         <w:r>
           <w:rPr/>
           <w:delText>src/server.rs</w:delText>
@@ -8251,18 +8348,16 @@
           <w:rFonts w:eastAsia="Microsoft YaHei"/>
         </w:rPr>
       </w:r>
-      <w:ins w:id="118" w:author="Carol Nichols" w:date="2017-02-16T22:56:00Z">
-        <w:commentRangeEnd w:id="8"/>
-        <w:r>
-          <w:commentReference w:id="8"/>
-        </w:r>
-        <w:r>
-          <w:rPr>
-            <w:rFonts w:eastAsia="Microsoft YaHei"/>
-          </w:rPr>
-          <w:commentReference w:id="9"/>
-        </w:r>
-      </w:ins>
+      <w:commentRangeEnd w:id="8"/>
+      <w:r>
+        <w:commentReference w:id="8"/>
+      </w:r>
+      <w:r>
+        <w:rPr>
+          <w:rFonts w:eastAsia="Microsoft YaHei"/>
+        </w:rPr>
+        <w:commentReference w:id="9"/>
+      </w:r>
       <w:r>
         <w:rPr>
           <w:rFonts w:eastAsia="Microsoft YaHei"/>
@@ -8395,7 +8490,7 @@
         </w:rPr>
         <w:t>outermost</w:t>
       </w:r>
-      <w:del w:id="119" w:author="Carol Nichols" w:date="2017-02-16T22:40:00Z">
+      <w:del w:id="118" w:author="Carol Nichols" w:date="2017-02-16T22:40:00Z">
         <w:r>
           <w:rPr>
             <w:rStyle w:val="Literal"/>
@@ -8404,7 +8499,7 @@
           <w:delText xml:space="preserve"> </w:delText>
         </w:r>
       </w:del>
-      <w:ins w:id="120" w:author="Carol Nichols" w:date="2017-02-16T22:40:00Z">
+      <w:ins w:id="119" w:author="Carol Nichols" w:date="2017-02-16T22:40:00Z">
         <w:r>
           <w:rPr>
             <w:rFonts w:eastAsia="Microsoft YaHei"/>
@@ -8454,7 +8549,7 @@
         </w:rPr>
         <w:t xml:space="preserve"> is private, so the second rule applies. The root</w:t>
       </w:r>
-      <w:del w:id="121" w:author="Carol Nichols" w:date="2017-02-16T22:41:00Z">
+      <w:del w:id="120" w:author="Carol Nichols" w:date="2017-02-16T22:41:00Z">
         <w:r>
           <w:rPr>
             <w:rFonts w:eastAsia="Microsoft YaHei"/>
@@ -8644,12 +8739,24 @@
         </w:rPr>
         <w:t xml:space="preserve">What if </w:t>
       </w:r>
-      <w:r>
-        <w:rPr>
-          <w:rStyle w:val="Literal"/>
-        </w:rPr>
-        <w:t>outside</w:t>
-      </w:r>
+      <w:del w:id="121" w:author="Carol Nichols" w:date="2017-02-16T23:15:00Z">
+        <w:r>
+          <w:rPr>
+            <w:rStyle w:val="Literal"/>
+            <w:rFonts w:eastAsia="Microsoft YaHei"/>
+          </w:rPr>
+          <w:delText>outside</w:delText>
+        </w:r>
+      </w:del>
+      <w:ins w:id="122" w:author="Carol Nichols" w:date="2017-02-16T23:15:00Z">
+        <w:r>
+          <w:rPr>
+            <w:rStyle w:val="Literal"/>
+            <w:rFonts w:eastAsia="Microsoft YaHei"/>
+          </w:rPr>
+          <w:t>outermost</w:t>
+        </w:r>
+      </w:ins>
       <w:r>
         <w:rPr>
           <w:rFonts w:eastAsia="Microsoft YaHei"/>
@@ -8704,7 +8811,7 @@
         </w:rPr>
         <w:t xml:space="preserve">? (The two colons at the beginning mean that we want to refer to the </w:t>
       </w:r>
-      <w:del w:id="122" w:author="Carol Nichols" w:date="2017-02-16T22:41:00Z">
+      <w:del w:id="123" w:author="Carol Nichols" w:date="2017-02-16T22:41:00Z">
         <w:r>
           <w:rPr>
             <w:rFonts w:eastAsia="Microsoft YaHei"/>
@@ -8712,7 +8819,7 @@
           <w:delText>namespaces</w:delText>
         </w:r>
       </w:del>
-      <w:ins w:id="123" w:author="Carol Nichols" w:date="2017-02-16T22:41:00Z">
+      <w:ins w:id="124" w:author="Carol Nichols" w:date="2017-02-16T22:41:00Z">
         <w:r>
           <w:rPr>
             <w:rFonts w:eastAsia="Microsoft YaHei"/>
@@ -8727,7 +8834,7 @@
         </w:rPr>
         <w:t xml:space="preserve"> starting from the root </w:t>
       </w:r>
-      <w:del w:id="124" w:author="Carol Nichols" w:date="2017-02-16T22:41:00Z">
+      <w:del w:id="125" w:author="Carol Nichols" w:date="2017-02-16T22:41:00Z">
         <w:r>
           <w:rPr>
             <w:rFonts w:eastAsia="Microsoft YaHei"/>
@@ -8735,7 +8842,7 @@
           <w:delText>namespace</w:delText>
         </w:r>
       </w:del>
-      <w:ins w:id="125" w:author="Carol Nichols" w:date="2017-02-16T22:41:00Z">
+      <w:ins w:id="126" w:author="Carol Nichols" w:date="2017-02-16T22:41:00Z">
         <w:r>
           <w:rPr>
             <w:rFonts w:eastAsia="Microsoft YaHei"/>
@@ -8748,18 +8855,16 @@
           <w:rFonts w:eastAsia="Microsoft YaHei"/>
         </w:rPr>
       </w:r>
-      <w:ins w:id="126" w:author="Carol Nichols" w:date="2017-02-16T22:41:00Z">
-        <w:commentRangeEnd w:id="10"/>
-        <w:r>
-          <w:commentReference w:id="10"/>
-        </w:r>
-        <w:r>
-          <w:rPr>
-            <w:rFonts w:eastAsia="Microsoft YaHei"/>
-          </w:rPr>
-          <w:commentReference w:id="11"/>
-        </w:r>
-      </w:ins>
+      <w:commentRangeEnd w:id="10"/>
+      <w:r>
+        <w:commentReference w:id="10"/>
+      </w:r>
+      <w:r>
+        <w:rPr>
+          <w:rFonts w:eastAsia="Microsoft YaHei"/>
+        </w:rPr>
+        <w:commentReference w:id="11"/>
+      </w:r>
       <w:r>
         <w:rPr>
           <w:rFonts w:eastAsia="Microsoft YaHei"/>
@@ -9937,17 +10042,9 @@
           <w:rPr>
             <w:rFonts w:eastAsia="Microsoft YaHei"/>
           </w:rPr>
-          <w:t xml:space="preserve"> </w:t>
+          <w:t xml:space="preserve"> directly</w:t>
         </w:r>
       </w:ins>
-      <w:ins w:id="180" w:author="Carol Nichols" w:date="2017-02-16T22:47:00Z">
-        <w:r>
-          <w:rPr>
-            <w:rFonts w:eastAsia="Microsoft YaHei"/>
-          </w:rPr>
-          <w:t>directly</w:t>
-        </w:r>
-      </w:ins>
       <w:r>
         <w:rPr>
           <w:rFonts w:eastAsia="Microsoft YaHei"/>
@@ -9966,7 +10063,7 @@
         </w:rPr>
         <w:t xml:space="preserve">Since enums also form </w:t>
       </w:r>
-      <w:del w:id="181" w:author="Carol Nichols" w:date="2017-02-16T22:47:00Z">
+      <w:del w:id="180" w:author="Carol Nichols" w:date="2017-02-16T22:47:00Z">
         <w:r>
           <w:rPr>
             <w:rFonts w:eastAsia="Microsoft YaHei"/>
@@ -9974,7 +10071,7 @@
           <w:delText>this</w:delText>
         </w:r>
       </w:del>
-      <w:ins w:id="182" w:author="Carol Nichols" w:date="2017-02-16T22:47:00Z">
+      <w:ins w:id="181" w:author="Carol Nichols" w:date="2017-02-16T22:47:00Z">
         <w:r>
           <w:rPr>
             <w:rFonts w:eastAsia="Microsoft YaHei"/>
@@ -9982,7 +10079,7 @@
           <w:t>a sort</w:t>
         </w:r>
       </w:ins>
-      <w:del w:id="183" w:author="Carol Nichols" w:date="2017-02-16T22:47:00Z">
+      <w:del w:id="182" w:author="Carol Nichols" w:date="2017-02-16T22:47:00Z">
         <w:r>
           <w:rPr>
             <w:rFonts w:eastAsia="Microsoft YaHei"/>
@@ -9996,20 +10093,12 @@
         </w:rPr>
         <w:t xml:space="preserve"> of namespace</w:t>
       </w:r>
-      <w:ins w:id="184" w:author="Carol Nichols" w:date="2017-02-16T22:47:00Z">
+      <w:ins w:id="183" w:author="Carol Nichols" w:date="2017-02-16T22:47:00Z">
         <w:r>
           <w:rPr>
             <w:rFonts w:eastAsia="Microsoft YaHei"/>
           </w:rPr>
-          <w:t xml:space="preserve"> </w:t>
-        </w:r>
-      </w:ins>
-      <w:ins w:id="185" w:author="Carol Nichols" w:date="2017-02-16T22:47:00Z">
-        <w:r>
-          <w:rPr>
-            <w:rFonts w:eastAsia="Microsoft YaHei"/>
-          </w:rPr>
-          <w:t>like modules</w:t>
+          <w:t xml:space="preserve"> like modules</w:t>
         </w:r>
       </w:ins>
       <w:r>
@@ -11770,11 +11859,12 @@
 
 <file path=word/comments.xml><?xml version="1.0" encoding="utf-8"?>
 <w:comments xmlns:o="urn:schemas-microsoft-com:office:office" xmlns:r="http://schemas.openxmlformats.org/officeDocument/2006/relationships" xmlns:v="urn:schemas-microsoft-com:vml" xmlns:w="http://schemas.openxmlformats.org/wordprocessingml/2006/main" xmlns:w10="urn:schemas-microsoft-com:office:word" xmlns:wp="http://schemas.openxmlformats.org/drawingml/2006/wordprocessingDrawing" xmlns:wps="http://schemas.microsoft.com/office/word/2010/wordprocessingShape" xmlns:wpg="http://schemas.microsoft.com/office/word/2010/wordprocessingGroup" xmlns:mc="http://schemas.openxmlformats.org/markup-compatibility/2006" xmlns:wp14="http://schemas.microsoft.com/office/word/2010/wordprocessingDrawing" xmlns:w14="http://schemas.microsoft.com/office/word/2010/wordml" mc:Ignorable="w14 wp14">
-  <w:comment w:id="2" w:author="eddyb" w:date="2017-02-15T13:43:00Z" w:initials="eddyb">
+  <w:comment w:id="0" w:author="eddyb" w:date="2017-02-15T13:43:00Z" w:initials="eddyb">
     <w:p>
       <w:r>
         <w:rPr>
           <w:rFonts w:ascii="Liberation Serif" w:hAnsi="Liberation Serif" w:eastAsia="Tahoma" w:cs="Tahoma"/>
+          <w:color w:val="auto"/>
           <w:sz w:val="24"/>
           <w:szCs w:val="24"/>
           <w:lang w:val="en-US" w:eastAsia="en-US" w:bidi="en-US"/>
@@ -11783,16 +11873,30 @@
       </w:r>
     </w:p>
   </w:comment>
-  <w:comment w:id="0" w:author="Liz" w:date="2017-02-15T16:20:00Z" w:initials="LC">
+  <w:comment w:id="1" w:author="Liz" w:date="2017-02-15T16:20:00Z" w:initials="LC">
     <w:p>
       <w:r>
         <w:rPr>
           <w:rFonts w:ascii="Liberation Serif" w:hAnsi="Liberation Serif" w:eastAsia="Tahoma" w:cs="Tahoma"/>
+          <w:color w:val="auto"/>
           <w:sz w:val="24"/>
           <w:szCs w:val="24"/>
           <w:lang w:val="en-US" w:eastAsia="en-US" w:bidi="en-US"/>
         </w:rPr>
         <w:t>Aus: my formatting error! Is this correct now?</w:t>
+      </w:r>
+    </w:p>
+  </w:comment>
+  <w:comment w:id="2" w:author="" w:date="0-00-00T00:00:00Z" w:initials="">
+    <w:p>
+      <w:r>
+        <w:rPr>
+          <w:rFonts w:ascii="Liberation Serif" w:hAnsi="Liberation Serif" w:eastAsia="Tahoma" w:cs="Tahoma"/>
+          <w:color w:val="auto"/>
+          <w:sz w:val="24"/>
+          <w:szCs w:val="24"/>
+          <w:lang w:val="en-US" w:eastAsia="en-US" w:bidi="en-US"/>
+        </w:rPr>
       </w:r>
     </w:p>
   </w:comment>
@@ -11813,7 +11917,7 @@
           <w:shadow w:val="false"/>
           <w:emboss w:val="false"/>
           <w:imprint w:val="false"/>
-          <w:color w:val="auto"/>
+          <w:color w:val="00000A"/>
           <w:spacing w:val="0"/>
           <w:w w:val="100"/>
           <w:position w:val="0"/>
@@ -11832,6 +11936,7 @@
       <w:r>
         <w:rPr>
           <w:rFonts w:ascii="Liberation Serif" w:hAnsi="Liberation Serif" w:eastAsia="Tahoma" w:cs="Tahoma"/>
+          <w:color w:val="auto"/>
           <w:sz w:val="20"/>
           <w:szCs w:val="24"/>
           <w:lang w:val="en-US" w:eastAsia="en-US" w:bidi="ar-SA"/>
@@ -11845,6 +11950,7 @@
       <w:r>
         <w:rPr>
           <w:rFonts w:ascii="Liberation Serif" w:hAnsi="Liberation Serif" w:eastAsia="Tahoma" w:cs="Tahoma"/>
+          <w:color w:val="auto"/>
           <w:sz w:val="24"/>
           <w:szCs w:val="24"/>
           <w:lang w:val="en-US" w:eastAsia="en-US" w:bidi="en-US"/>
@@ -11870,7 +11976,7 @@
           <w:shadow w:val="false"/>
           <w:emboss w:val="false"/>
           <w:imprint w:val="false"/>
-          <w:color w:val="auto"/>
+          <w:color w:val="00000A"/>
           <w:spacing w:val="0"/>
           <w:w w:val="100"/>
           <w:position w:val="0"/>
@@ -11889,6 +11995,7 @@
       <w:r>
         <w:rPr>
           <w:rFonts w:ascii="Liberation Serif" w:hAnsi="Liberation Serif" w:eastAsia="Tahoma" w:cs="Tahoma"/>
+          <w:color w:val="auto"/>
           <w:sz w:val="20"/>
           <w:szCs w:val="24"/>
           <w:lang w:val="en-US" w:eastAsia="en-US" w:bidi="ar-SA"/>
@@ -11902,6 +12009,7 @@
       <w:r>
         <w:rPr>
           <w:rFonts w:ascii="Liberation Serif" w:hAnsi="Liberation Serif" w:eastAsia="Tahoma" w:cs="Tahoma"/>
+          <w:color w:val="auto"/>
           <w:sz w:val="24"/>
           <w:szCs w:val="24"/>
           <w:lang w:val="en-US" w:eastAsia="en-US" w:bidi="en-US"/>
@@ -11915,6 +12023,7 @@
       <w:r>
         <w:rPr>
           <w:rFonts w:ascii="Liberation Serif" w:hAnsi="Liberation Serif" w:eastAsia="Tahoma" w:cs="Tahoma"/>
+          <w:color w:val="auto"/>
           <w:sz w:val="24"/>
           <w:szCs w:val="24"/>
           <w:lang w:val="en-US" w:eastAsia="en-US" w:bidi="en-US"/>
@@ -11928,6 +12037,7 @@
       <w:r>
         <w:rPr>
           <w:rFonts w:ascii="Liberation Serif" w:hAnsi="Liberation Serif" w:eastAsia="Tahoma" w:cs="Tahoma"/>
+          <w:color w:val="auto"/>
           <w:sz w:val="24"/>
           <w:szCs w:val="24"/>
           <w:lang w:val="en-US" w:eastAsia="en-US" w:bidi="en-US"/>
@@ -11953,7 +12063,7 @@
           <w:shadow w:val="false"/>
           <w:emboss w:val="false"/>
           <w:imprint w:val="false"/>
-          <w:color w:val="auto"/>
+          <w:color w:val="00000A"/>
           <w:spacing w:val="0"/>
           <w:w w:val="100"/>
           <w:position w:val="0"/>
@@ -11972,6 +12082,7 @@
       <w:r>
         <w:rPr>
           <w:rFonts w:ascii="Liberation Serif" w:hAnsi="Liberation Serif" w:eastAsia="Tahoma" w:cs="Tahoma"/>
+          <w:color w:val="auto"/>
           <w:sz w:val="20"/>
           <w:szCs w:val="24"/>
           <w:lang w:val="en-US" w:eastAsia="en-US" w:bidi="ar-SA"/>
@@ -11985,6 +12096,7 @@
       <w:r>
         <w:rPr>
           <w:rFonts w:ascii="Liberation Serif" w:hAnsi="Liberation Serif" w:eastAsia="Tahoma" w:cs="Tahoma"/>
+          <w:color w:val="auto"/>
           <w:sz w:val="24"/>
           <w:szCs w:val="24"/>
           <w:lang w:val="en-US" w:eastAsia="en-US" w:bidi="en-US"/>
@@ -12010,7 +12122,7 @@
           <w:shadow w:val="false"/>
           <w:emboss w:val="false"/>
           <w:imprint w:val="false"/>
-          <w:color w:val="auto"/>
+          <w:color w:val="00000A"/>
           <w:spacing w:val="0"/>
           <w:w w:val="100"/>
           <w:position w:val="0"/>
@@ -12029,6 +12141,7 @@
       <w:r>
         <w:rPr>
           <w:rFonts w:ascii="Liberation Serif" w:hAnsi="Liberation Serif" w:eastAsia="Tahoma" w:cs="Tahoma"/>
+          <w:color w:val="auto"/>
           <w:sz w:val="20"/>
           <w:szCs w:val="24"/>
           <w:lang w:val="en-US" w:eastAsia="en-US" w:bidi="ar-SA"/>
@@ -12355,7 +12468,7 @@
     </w:pPr>
     <w:rPr>
       <w:rFonts w:ascii="Times New Roman" w:hAnsi="Times New Roman" w:eastAsia="Times New Roman" w:cs="Times New Roman"/>
-      <w:color w:val="auto"/>
+      <w:color w:val="00000A"/>
       <w:sz w:val="20"/>
       <w:szCs w:val="20"/>
       <w:lang w:val="en-US" w:eastAsia="en-US" w:bidi="ar-SA"/>
@@ -15428,7 +15541,7 @@
     </w:pPr>
     <w:rPr>
       <w:rFonts w:ascii="Times New Roman" w:hAnsi="Times New Roman" w:eastAsia="Times New Roman" w:cs="Times New Roman"/>
-      <w:color w:val="auto"/>
+      <w:color w:val="00000A"/>
       <w:sz w:val="24"/>
       <w:szCs w:val="20"/>
       <w:lang w:val="en-US" w:eastAsia="en-US" w:bidi="ar-SA"/>
@@ -15447,7 +15560,7 @@
       <w:jc w:val="left"/>
     </w:pPr>
     <w:rPr>
-      <w:rFonts w:ascii="NewBaskerville" w:hAnsi="NewBaskerville" w:cs="NewBaskerville" w:eastAsia="Times New Roman"/>
+      <w:rFonts w:ascii="NewBaskerville" w:hAnsi="NewBaskerville" w:eastAsia="Times New Roman" w:cs="NewBaskerville"/>
       <w:color w:val="000000"/>
       <w:w w:val="0"/>
       <w:sz w:val="4"/>
@@ -15467,7 +15580,7 @@
       <w:jc w:val="left"/>
     </w:pPr>
     <w:rPr>
-      <w:rFonts w:ascii="Futura-Heavy" w:hAnsi="Futura-Heavy" w:cs="Futura-Heavy" w:eastAsia="Times New Roman"/>
+      <w:rFonts w:ascii="Futura-Heavy" w:hAnsi="Futura-Heavy" w:eastAsia="Times New Roman" w:cs="Futura-Heavy"/>
       <w:color w:val="000000"/>
       <w:w w:val="0"/>
       <w:sz w:val="20"/>
@@ -15509,7 +15622,7 @@
     </w:pPr>
     <w:rPr>
       <w:rFonts w:ascii="Times New Roman" w:hAnsi="Times New Roman" w:eastAsia="Times New Roman" w:cs="Times New Roman"/>
-      <w:color w:val="auto"/>
+      <w:color w:val="00000A"/>
       <w:sz w:val="24"/>
       <w:szCs w:val="20"/>
       <w:lang w:val="en-US" w:eastAsia="en-US" w:bidi="ar-SA"/>
@@ -15538,7 +15651,7 @@
     </w:pPr>
     <w:rPr>
       <w:rFonts w:ascii="Times New Roman" w:hAnsi="Times New Roman" w:eastAsia="Times New Roman" w:cs="Times New Roman"/>
-      <w:color w:val="auto"/>
+      <w:color w:val="00000A"/>
       <w:sz w:val="20"/>
       <w:szCs w:val="20"/>
       <w:lang w:val="en-US" w:eastAsia="en-US" w:bidi="ar-SA"/>
@@ -15582,18 +15695,6 @@
       <w:sz w:val="16"/>
       <w:szCs w:val="16"/>
     </w:rPr>
-  </w:style>
-  <w:style w:type="paragraph" w:styleId="BodyTextIndent">
-    <w:name w:val="Body Text Indent"/>
-    <w:basedOn w:val="TextBody"/>
-    <w:link w:val="BodyTextFirstIndentChar"/>
-    <w:semiHidden/>
-    <w:qFormat/>
-    <w:rsid w:val="006959ed"/>
-    <w:pPr>
-      <w:ind w:firstLine="210"/>
-    </w:pPr>
-    <w:rPr/>
   </w:style>
   <w:style w:type="paragraph" w:styleId="TextBodyIndent">
     <w:name w:val="Body Text Indent"/>
@@ -15672,7 +15773,7 @@
     </w:pPr>
     <w:rPr>
       <w:rFonts w:ascii="Times New Roman" w:hAnsi="Times New Roman" w:eastAsia="Times New Roman" w:cs="Times New Roman"/>
-      <w:color w:val="auto"/>
+      <w:color w:val="00000A"/>
       <w:sz w:val="24"/>
       <w:szCs w:val="20"/>
       <w:lang w:val="en-US" w:eastAsia="en-US" w:bidi="ar-SA"/>
@@ -15826,7 +15927,7 @@
     <w:rPr>
       <w:rFonts w:ascii="Times New Roman" w:hAnsi="Times New Roman" w:eastAsia="Times New Roman" w:cs="Times New Roman"/>
       <w:b/>
-      <w:color w:val="auto"/>
+      <w:color w:val="00000A"/>
       <w:sz w:val="24"/>
       <w:szCs w:val="20"/>
       <w:lang w:val="en-US" w:eastAsia="en-US" w:bidi="ar-SA"/>
@@ -15844,9 +15945,9 @@
       <w:jc w:val="left"/>
     </w:pPr>
     <w:rPr>
-      <w:rFonts w:eastAsia="Microsoft YaHei" w:ascii="Times New Roman" w:hAnsi="Times New Roman" w:cs="Times New Roman"/>
+      <w:rFonts w:ascii="Times New Roman" w:hAnsi="Times New Roman" w:eastAsia="Microsoft YaHei" w:cs="Times New Roman"/>
       <w:b/>
-      <w:color w:val="auto"/>
+      <w:color w:val="00000A"/>
       <w:sz w:val="24"/>
       <w:szCs w:val="20"/>
       <w:lang w:val="en-US" w:eastAsia="en-US" w:bidi="ar-SA"/>
@@ -15881,7 +15982,7 @@
     </w:pPr>
     <w:rPr>
       <w:rFonts w:ascii="Courier" w:hAnsi="Courier" w:eastAsia="Times New Roman" w:cs="Times New Roman"/>
-      <w:color w:val="auto"/>
+      <w:color w:val="00000A"/>
       <w:sz w:val="20"/>
       <w:szCs w:val="20"/>
       <w:lang w:val="en-US" w:eastAsia="en-US" w:bidi="ar-SA"/>
@@ -15905,7 +16006,7 @@
     </w:pPr>
     <w:rPr>
       <w:rFonts w:ascii="Courier" w:hAnsi="Courier" w:eastAsia="Times New Roman" w:cs="Times New Roman"/>
-      <w:color w:val="auto"/>
+      <w:color w:val="00000A"/>
       <w:sz w:val="20"/>
       <w:szCs w:val="20"/>
       <w:lang w:val="en-US" w:eastAsia="en-US" w:bidi="ar-SA"/>
@@ -15928,7 +16029,7 @@
     </w:pPr>
     <w:rPr>
       <w:rFonts w:ascii="Courier" w:hAnsi="Courier" w:eastAsia="Times New Roman" w:cs="Times New Roman"/>
-      <w:color w:val="auto"/>
+      <w:color w:val="00000A"/>
       <w:sz w:val="16"/>
       <w:szCs w:val="20"/>
       <w:lang w:val="en-US" w:eastAsia="en-US" w:bidi="ar-SA"/>
@@ -15958,7 +16059,7 @@
     </w:pPr>
     <w:rPr>
       <w:rFonts w:ascii="Courier" w:hAnsi="Courier" w:eastAsia="Times New Roman" w:cs="Times New Roman"/>
-      <w:color w:val="auto"/>
+      <w:color w:val="00000A"/>
       <w:sz w:val="20"/>
       <w:szCs w:val="20"/>
       <w:lang w:val="en-US" w:eastAsia="en-US" w:bidi="ar-SA"/>
@@ -15979,7 +16080,7 @@
     </w:pPr>
     <w:rPr>
       <w:rFonts w:ascii="Courier" w:hAnsi="Courier" w:eastAsia="Times New Roman" w:cs="Times New Roman"/>
-      <w:color w:val="auto"/>
+      <w:color w:val="00000A"/>
       <w:sz w:val="20"/>
       <w:szCs w:val="20"/>
       <w:lang w:val="en-US" w:eastAsia="en-US" w:bidi="ar-SA"/>
@@ -15998,7 +16099,7 @@
     </w:pPr>
     <w:rPr>
       <w:rFonts w:ascii="Courier" w:hAnsi="Courier" w:eastAsia="Times New Roman" w:cs="Times New Roman"/>
-      <w:color w:val="auto"/>
+      <w:color w:val="00000A"/>
       <w:sz w:val="16"/>
       <w:szCs w:val="20"/>
       <w:lang w:val="en-US" w:eastAsia="en-US" w:bidi="ar-SA"/>
@@ -16033,7 +16134,7 @@
     </w:pPr>
     <w:rPr>
       <w:rFonts w:ascii="Courier" w:hAnsi="Courier" w:eastAsia="Microsoft YaHei" w:cs="Times New Roman"/>
-      <w:color w:val="auto"/>
+      <w:color w:val="00000A"/>
       <w:sz w:val="20"/>
       <w:szCs w:val="20"/>
       <w:lang w:val="en-US" w:eastAsia="en-US" w:bidi="ar-SA"/>
@@ -16057,7 +16158,7 @@
     </w:pPr>
     <w:rPr>
       <w:rFonts w:ascii="Courier" w:hAnsi="Courier" w:eastAsia="Times New Roman" w:cs="Times New Roman"/>
-      <w:color w:val="auto"/>
+      <w:color w:val="00000A"/>
       <w:sz w:val="20"/>
       <w:szCs w:val="20"/>
       <w:lang w:val="en-US" w:eastAsia="en-US" w:bidi="ar-SA"/>
@@ -16080,7 +16181,7 @@
     </w:pPr>
     <w:rPr>
       <w:rFonts w:ascii="Courier" w:hAnsi="Courier" w:eastAsia="Times New Roman" w:cs="Times New Roman"/>
-      <w:color w:val="auto"/>
+      <w:color w:val="00000A"/>
       <w:sz w:val="16"/>
       <w:szCs w:val="20"/>
       <w:lang w:val="en-US" w:eastAsia="en-US" w:bidi="ar-SA"/>
@@ -16116,7 +16217,7 @@
     </w:pPr>
     <w:rPr>
       <w:rFonts w:ascii="Courier" w:hAnsi="Courier" w:eastAsia="Times New Roman" w:cs="Times New Roman"/>
-      <w:color w:val="auto"/>
+      <w:color w:val="00000A"/>
       <w:sz w:val="20"/>
       <w:szCs w:val="20"/>
       <w:lang w:val="en-US" w:eastAsia="en-US" w:bidi="ar-SA"/>
@@ -16141,7 +16242,7 @@
     </w:pPr>
     <w:rPr>
       <w:rFonts w:ascii="Courier" w:hAnsi="Courier" w:eastAsia="Times New Roman" w:cs="Times New Roman"/>
-      <w:color w:val="auto"/>
+      <w:color w:val="00000A"/>
       <w:sz w:val="20"/>
       <w:szCs w:val="20"/>
       <w:lang w:val="en-US" w:eastAsia="en-US" w:bidi="ar-SA"/>
@@ -16165,7 +16266,7 @@
     </w:pPr>
     <w:rPr>
       <w:rFonts w:ascii="Courier" w:hAnsi="Courier" w:eastAsia="Times New Roman" w:cs="Times New Roman"/>
-      <w:color w:val="auto"/>
+      <w:color w:val="00000A"/>
       <w:sz w:val="16"/>
       <w:szCs w:val="20"/>
       <w:lang w:val="en-US" w:eastAsia="en-US" w:bidi="ar-SA"/>
@@ -16295,7 +16396,7 @@
       <w:jc w:val="left"/>
     </w:pPr>
     <w:rPr>
-      <w:rFonts w:ascii="Arial" w:hAnsi="Arial" w:cs="Times" w:eastAsia="Times New Roman"/>
+      <w:rFonts w:ascii="Arial" w:hAnsi="Arial" w:eastAsia="Times New Roman" w:cs="Times"/>
       <w:b/>
       <w:bCs/>
       <w:iCs/>
@@ -16321,7 +16422,7 @@
     <w:rPr>
       <w:rFonts w:ascii="Arial" w:hAnsi="Arial" w:eastAsia="Microsoft YaHei" w:cs="Times New Roman"/>
       <w:b/>
-      <w:color w:val="auto"/>
+      <w:color w:val="00000A"/>
       <w:sz w:val="24"/>
       <w:szCs w:val="20"/>
       <w:lang w:val="en-US" w:eastAsia="en-US" w:bidi="ar-SA"/>
@@ -16364,7 +16465,7 @@
       <w:rFonts w:ascii="Arial" w:hAnsi="Arial" w:eastAsia="Microsoft YaHei" w:cs="Times New Roman"/>
       <w:b/>
       <w:i/>
-      <w:color w:val="auto"/>
+      <w:color w:val="00000A"/>
       <w:sz w:val="24"/>
       <w:szCs w:val="20"/>
       <w:lang w:val="en-US" w:eastAsia="en-US" w:bidi="ar-SA"/>
@@ -16407,7 +16508,7 @@
     <w:rPr>
       <w:rFonts w:ascii="Arial" w:hAnsi="Arial" w:eastAsia="Microsoft YaHei" w:cs="Times New Roman"/>
       <w:b/>
-      <w:color w:val="auto"/>
+      <w:color w:val="00000A"/>
       <w:sz w:val="20"/>
       <w:szCs w:val="20"/>
       <w:lang w:val="en-US" w:eastAsia="en-US" w:bidi="ar-SA"/>
@@ -16491,7 +16592,7 @@
       <w:jc w:val="left"/>
     </w:pPr>
     <w:rPr>
-      <w:rFonts w:cs="Times" w:ascii="Times New Roman" w:hAnsi="Times New Roman" w:eastAsia="Times New Roman"/>
+      <w:rFonts w:ascii="Times New Roman" w:hAnsi="Times New Roman" w:eastAsia="Times New Roman" w:cs="Times"/>
       <w:color w:val="000000"/>
       <w:w w:val="0"/>
       <w:sz w:val="24"/>
@@ -16513,7 +16614,7 @@
       <w:jc w:val="left"/>
     </w:pPr>
     <w:rPr>
-      <w:rFonts w:cs="Times" w:ascii="Times New Roman" w:hAnsi="Times New Roman" w:eastAsia="Times New Roman"/>
+      <w:rFonts w:ascii="Times New Roman" w:hAnsi="Times New Roman" w:eastAsia="Times New Roman" w:cs="Times"/>
       <w:color w:val="000000"/>
       <w:w w:val="0"/>
       <w:sz w:val="24"/>
@@ -16535,7 +16636,7 @@
       <w:jc w:val="left"/>
     </w:pPr>
     <w:rPr>
-      <w:rFonts w:cs="Times" w:ascii="Times New Roman" w:hAnsi="Times New Roman" w:eastAsia="Times New Roman"/>
+      <w:rFonts w:ascii="Times New Roman" w:hAnsi="Times New Roman" w:eastAsia="Times New Roman" w:cs="Times"/>
       <w:color w:val="000000"/>
       <w:w w:val="0"/>
       <w:sz w:val="24"/>
@@ -16543,44 +16644,43 @@
       <w:lang w:val="en-US" w:eastAsia="en-US" w:bidi="ar-SA"/>
     </w:rPr>
   </w:style>
-  <w:style w:type="paragraph" w:styleId="List2">
+  <w:style w:type="paragraph" w:styleId="ListBullet3">
     <w:name w:val="List Bullet 3"/>
     <w:basedOn w:val="Normal"/>
+    <w:autoRedefine/>
     <w:semiHidden/>
-    <w:rsid w:val="006959ed"/>
-    <w:pPr>
-      <w:ind w:left="720" w:hanging="360"/>
-    </w:pPr>
+    <w:qFormat/>
+    <w:rsid w:val="006959ed"/>
+    <w:pPr/>
     <w:rPr/>
   </w:style>
-  <w:style w:type="paragraph" w:styleId="List3">
+  <w:style w:type="paragraph" w:styleId="ListBullet4">
     <w:name w:val="List Bullet 4"/>
     <w:basedOn w:val="Normal"/>
+    <w:autoRedefine/>
     <w:semiHidden/>
-    <w:rsid w:val="006959ed"/>
-    <w:pPr>
-      <w:ind w:left="1080" w:hanging="360"/>
-    </w:pPr>
+    <w:qFormat/>
+    <w:rsid w:val="006959ed"/>
+    <w:pPr/>
     <w:rPr/>
   </w:style>
-  <w:style w:type="paragraph" w:styleId="List4">
+  <w:style w:type="paragraph" w:styleId="ListBullet5">
     <w:name w:val="List Bullet 5"/>
     <w:basedOn w:val="Normal"/>
+    <w:autoRedefine/>
     <w:semiHidden/>
-    <w:rsid w:val="006959ed"/>
-    <w:pPr>
-      <w:ind w:left="1440" w:hanging="360"/>
-    </w:pPr>
+    <w:qFormat/>
+    <w:rsid w:val="006959ed"/>
+    <w:pPr/>
     <w:rPr/>
   </w:style>
-  <w:style w:type="paragraph" w:styleId="List5">
+  <w:style w:type="paragraph" w:styleId="ListNumber">
     <w:name w:val="List Number"/>
     <w:basedOn w:val="Normal"/>
     <w:semiHidden/>
-    <w:rsid w:val="006959ed"/>
-    <w:pPr>
-      <w:ind w:left="1800" w:hanging="360"/>
-    </w:pPr>
+    <w:qFormat/>
+    <w:rsid w:val="006959ed"/>
+    <w:pPr/>
     <w:rPr/>
   </w:style>
   <w:style w:type="paragraph" w:styleId="ListBullet">
@@ -16603,36 +16703,6 @@
     <w:pPr/>
     <w:rPr/>
   </w:style>
-  <w:style w:type="paragraph" w:styleId="ListBullet3">
-    <w:name w:val="List Bullet 3"/>
-    <w:basedOn w:val="Normal"/>
-    <w:autoRedefine/>
-    <w:semiHidden/>
-    <w:qFormat/>
-    <w:rsid w:val="006959ed"/>
-    <w:pPr/>
-    <w:rPr/>
-  </w:style>
-  <w:style w:type="paragraph" w:styleId="ListBullet4">
-    <w:name w:val="List Bullet 4"/>
-    <w:basedOn w:val="Normal"/>
-    <w:autoRedefine/>
-    <w:semiHidden/>
-    <w:qFormat/>
-    <w:rsid w:val="006959ed"/>
-    <w:pPr/>
-    <w:rPr/>
-  </w:style>
-  <w:style w:type="paragraph" w:styleId="ListBullet5">
-    <w:name w:val="List Bullet 5"/>
-    <w:basedOn w:val="Normal"/>
-    <w:autoRedefine/>
-    <w:semiHidden/>
-    <w:qFormat/>
-    <w:rsid w:val="006959ed"/>
-    <w:pPr/>
-    <w:rPr/>
-  </w:style>
   <w:style w:type="paragraph" w:styleId="ListContinue">
     <w:name w:val="List Continue"/>
     <w:basedOn w:val="Normal"/>
@@ -16691,15 +16761,6 @@
       <w:spacing w:before="0" w:after="120"/>
       <w:ind w:left="1800" w:hanging="0"/>
     </w:pPr>
-    <w:rPr/>
-  </w:style>
-  <w:style w:type="paragraph" w:styleId="ListNumber">
-    <w:name w:val="List Number"/>
-    <w:basedOn w:val="Normal"/>
-    <w:semiHidden/>
-    <w:qFormat/>
-    <w:rsid w:val="006959ed"/>
-    <w:pPr/>
     <w:rPr/>
   </w:style>
   <w:style w:type="paragraph" w:styleId="ListNumber2">
@@ -16848,7 +16909,7 @@
     </w:pPr>
     <w:rPr>
       <w:rFonts w:ascii="Times New Roman" w:hAnsi="Times New Roman" w:eastAsia="Times New Roman" w:cs="Times New Roman"/>
-      <w:color w:val="auto"/>
+      <w:color w:val="00000A"/>
       <w:sz w:val="24"/>
       <w:szCs w:val="20"/>
       <w:lang w:val="en-US" w:eastAsia="en-US" w:bidi="ar-SA"/>
@@ -16880,7 +16941,7 @@
     <w:rPr>
       <w:rFonts w:ascii="Times New Roman" w:hAnsi="Times New Roman" w:eastAsia="Times New Roman" w:cs="Times New Roman"/>
       <w:b/>
-      <w:color w:val="auto"/>
+      <w:color w:val="00000A"/>
       <w:sz w:val="24"/>
       <w:szCs w:val="20"/>
       <w:lang w:val="en-US" w:eastAsia="en-US" w:bidi="ar-SA"/>
@@ -16934,7 +16995,7 @@
     </w:pPr>
     <w:rPr>
       <w:rFonts w:ascii="Times New Roman" w:hAnsi="Times New Roman" w:eastAsia="Times New Roman" w:cs="Times New Roman"/>
-      <w:color w:val="auto"/>
+      <w:color w:val="00000A"/>
       <w:sz w:val="24"/>
       <w:szCs w:val="20"/>
       <w:lang w:val="en-US" w:eastAsia="en-US" w:bidi="ar-SA"/>
@@ -16987,9 +17048,9 @@
       <w:jc w:val="left"/>
     </w:pPr>
     <w:rPr>
-      <w:rFonts w:eastAsia="Microsoft YaHei" w:ascii="Times New Roman" w:hAnsi="Times New Roman" w:cs="Times New Roman"/>
+      <w:rFonts w:ascii="Times New Roman" w:hAnsi="Times New Roman" w:eastAsia="Microsoft YaHei" w:cs="Times New Roman"/>
       <w:i/>
-      <w:color w:val="auto"/>
+      <w:color w:val="00000A"/>
       <w:sz w:val="24"/>
       <w:szCs w:val="20"/>
       <w:lang w:val="en-US" w:eastAsia="en-US" w:bidi="ar-SA"/>
@@ -17271,7 +17332,7 @@
     </w:pPr>
     <w:rPr>
       <w:rFonts w:ascii="Futura-Book" w:hAnsi="Futura-Book" w:eastAsia="Times New Roman" w:cs="Times New Roman"/>
-      <w:color w:val="auto"/>
+      <w:color w:val="00000A"/>
       <w:sz w:val="20"/>
       <w:szCs w:val="20"/>
       <w:lang w:val="en-US" w:eastAsia="en-US" w:bidi="ar-SA"/>
@@ -17292,7 +17353,7 @@
     <w:rPr>
       <w:rFonts w:ascii="Futura-Book" w:hAnsi="Futura-Book" w:eastAsia="Times New Roman" w:cs="Times New Roman"/>
       <w:b/>
-      <w:color w:val="auto"/>
+      <w:color w:val="00000A"/>
       <w:sz w:val="20"/>
       <w:szCs w:val="20"/>
       <w:lang w:val="en-US" w:eastAsia="en-US" w:bidi="ar-SA"/>
@@ -17312,7 +17373,7 @@
     </w:pPr>
     <w:rPr>
       <w:rFonts w:ascii="Arial" w:hAnsi="Arial" w:eastAsia="Times New Roman" w:cs="Times New Roman"/>
-      <w:color w:val="auto"/>
+      <w:color w:val="00000A"/>
       <w:sz w:val="20"/>
       <w:szCs w:val="20"/>
       <w:lang w:val="en-US" w:eastAsia="en-US" w:bidi="ar-SA"/>

</xml_diff>

<commit_message>
Resolve some open github issues
</commit_message>
<xml_diff>
--- a/nostarch/odt/chapter07.docx
+++ b/nostarch/odt/chapter07.docx
@@ -58,83 +58,125 @@
           <w:rPr>
             <w:rFonts w:eastAsia="Microsoft YaHei"/>
           </w:rPr>
-          <w:t xml:space="preserve"> </w:t>
+          <w:t xml:space="preserve"> you</w:t>
         </w:r>
       </w:ins>
-      <w:ins w:id="1" w:author="Carol Nichols" w:date="2017-02-16T23:06:00Z">
+      <w:r>
+        <w:rPr>
+          <w:rFonts w:eastAsia="Microsoft YaHei"/>
+        </w:rPr>
+        <w:t xml:space="preserve"> find yourself with too many functions? Rust has a module system that handles the problem of wanting to re-use code while keeping your code organized.</w:t>
+      </w:r>
+    </w:p>
+    <w:p>
+      <w:pPr>
+        <w:pStyle w:val="Body"/>
+        <w:rPr>
+          <w:rFonts w:eastAsia="Microsoft YaHei"/>
+        </w:rPr>
+      </w:pPr>
+      <w:r>
+        <w:rPr>
+          <w:rFonts w:eastAsia="Microsoft YaHei"/>
+        </w:rPr>
+        <w:t xml:space="preserve">In the same way that you extract lines of code into a function, you can extract functions (and other code like structs and enums too) into different modules. A </w:t>
+      </w:r>
+      <w:r>
+        <w:rPr>
+          <w:rStyle w:val="EmphasisItalic"/>
+          <w:rFonts w:eastAsia="Microsoft YaHei"/>
+        </w:rPr>
+        <w:t>module</w:t>
+      </w:r>
+      <w:r>
+        <w:rPr>
+          <w:rFonts w:eastAsia="Microsoft YaHei"/>
+        </w:rPr>
+        <w:t xml:space="preserve"> is a namespace that contains definitions of functions or types, and you can choose whether those definitions are visible outside their module (public) or not (private). Here’s an overview of how modules work:</w:t>
+      </w:r>
+    </w:p>
+    <w:p>
+      <w:pPr>
+        <w:pStyle w:val="BulletA"/>
+        <w:rPr>
+          <w:rFonts w:eastAsia="Microsoft YaHei"/>
+        </w:rPr>
+      </w:pPr>
+      <w:r>
+        <w:rPr>
+          <w:rFonts w:eastAsia="Microsoft YaHei"/>
+        </w:rPr>
+        <w:t xml:space="preserve">You declare a new module with the keyword </w:t>
+      </w:r>
+      <w:r>
+        <w:rPr>
+          <w:rStyle w:val="Literal"/>
+        </w:rPr>
+        <w:t>mod</w:t>
+      </w:r>
+    </w:p>
+    <w:p>
+      <w:pPr>
+        <w:pStyle w:val="BulletB"/>
+        <w:rPr/>
+      </w:pPr>
+      <w:r>
+        <w:rPr>
+          <w:rFonts w:eastAsia="Microsoft YaHei"/>
+        </w:rPr>
+        <w:t>By default, everything is set as private</w:t>
+      </w:r>
+      <w:ins w:id="1" w:author="Carol Nichols" w:date="2017-02-16T23:25:00Z">
         <w:r>
           <w:rPr>
             <w:rFonts w:eastAsia="Microsoft YaHei"/>
           </w:rPr>
-          <w:t>you</w:t>
+          <w:t xml:space="preserve"> (including modules)</w:t>
         </w:r>
       </w:ins>
-      <w:r>
-        <w:rPr>
-          <w:rFonts w:eastAsia="Microsoft YaHei"/>
-        </w:rPr>
-        <w:t xml:space="preserve"> find yourself with too many functions? Rust has a module system that handles the problem of wanting to re-use code while keeping your code organized.</w:t>
-      </w:r>
-    </w:p>
-    <w:p>
-      <w:pPr>
-        <w:pStyle w:val="Body"/>
-        <w:rPr>
-          <w:rFonts w:eastAsia="Microsoft YaHei"/>
-        </w:rPr>
-      </w:pPr>
-      <w:r>
-        <w:rPr>
-          <w:rFonts w:eastAsia="Microsoft YaHei"/>
-        </w:rPr>
-        <w:t xml:space="preserve">In the same way that you extract lines of code into a function, you can extract functions (and other code like structs and enums too) into different modules. A </w:t>
-      </w:r>
-      <w:r>
-        <w:rPr>
-          <w:rStyle w:val="EmphasisItalic"/>
-          <w:rFonts w:eastAsia="Microsoft YaHei"/>
-        </w:rPr>
-        <w:t>module</w:t>
-      </w:r>
-      <w:r>
-        <w:rPr>
-          <w:rFonts w:eastAsia="Microsoft YaHei"/>
-        </w:rPr>
-        <w:t xml:space="preserve"> is a namespace that contains definitions of functions or types, and you can choose whether those definitions are visible outside their module (public) or not (private). Here’s an overview of how modules work:</w:t>
-      </w:r>
-    </w:p>
-    <w:p>
-      <w:pPr>
-        <w:pStyle w:val="BulletA"/>
-        <w:rPr>
-          <w:rFonts w:eastAsia="Microsoft YaHei"/>
-        </w:rPr>
-      </w:pPr>
-      <w:r>
-        <w:rPr>
-          <w:rFonts w:eastAsia="Microsoft YaHei"/>
-        </w:rPr>
-        <w:t xml:space="preserve">You declare a new module with the keyword </w:t>
-      </w:r>
-      <w:r>
-        <w:rPr>
-          <w:rStyle w:val="Literal"/>
-        </w:rPr>
-        <w:t>mod</w:t>
-      </w:r>
-    </w:p>
-    <w:p>
-      <w:pPr>
-        <w:pStyle w:val="BulletB"/>
-        <w:rPr>
-          <w:rFonts w:eastAsia="Microsoft YaHei"/>
-        </w:rPr>
-      </w:pPr>
-      <w:r>
-        <w:rPr>
-          <w:rFonts w:eastAsia="Microsoft YaHei"/>
-        </w:rPr>
-        <w:t xml:space="preserve">By default, everything is set as private, but you can use the </w:t>
+      <w:del w:id="2" w:author="Carol Nichols" w:date="2017-02-16T23:26:00Z">
+        <w:r>
+          <w:rPr>
+            <w:rFonts w:eastAsia="Microsoft YaHei"/>
+          </w:rPr>
+          <w:delText>,</w:delText>
+        </w:r>
+      </w:del>
+      <w:ins w:id="3" w:author="Carol Nichols" w:date="2017-02-16T23:26:00Z">
+        <w:r>
+          <w:rPr>
+            <w:rFonts w:eastAsia="Microsoft YaHei"/>
+          </w:rPr>
+          <w:t>.</w:t>
+        </w:r>
+      </w:ins>
+      <w:r>
+        <w:rPr>
+          <w:rFonts w:eastAsia="Microsoft YaHei"/>
+        </w:rPr>
+        <w:t xml:space="preserve"> </w:t>
+      </w:r>
+      <w:del w:id="4" w:author="Carol Nichols" w:date="2017-02-16T23:26:00Z">
+        <w:r>
+          <w:rPr>
+            <w:rFonts w:eastAsia="Microsoft YaHei"/>
+          </w:rPr>
+          <w:delText>but y</w:delText>
+        </w:r>
+      </w:del>
+      <w:ins w:id="5" w:author="Carol Nichols" w:date="2017-02-16T23:26:00Z">
+        <w:r>
+          <w:rPr>
+            <w:rFonts w:eastAsia="Microsoft YaHei"/>
+          </w:rPr>
+          <w:t>Y</w:t>
+        </w:r>
+      </w:ins>
+      <w:r>
+        <w:rPr>
+          <w:rFonts w:eastAsia="Microsoft YaHei"/>
+        </w:rPr>
+        <w:t xml:space="preserve">ou can use the </w:t>
       </w:r>
       <w:r>
         <w:rPr>
@@ -146,7 +188,65 @@
         <w:rPr>
           <w:rFonts w:eastAsia="Microsoft YaHei"/>
         </w:rPr>
-        <w:t xml:space="preserve"> keyword to make the module public, and therefore visible outside of the namespace.</w:t>
+        <w:t xml:space="preserve"> keyword to make </w:t>
+      </w:r>
+      <w:del w:id="6" w:author="Carol Nichols" w:date="2017-02-16T23:27:00Z">
+        <w:r>
+          <w:rPr>
+            <w:rFonts w:eastAsia="Microsoft YaHei"/>
+          </w:rPr>
+          <w:delText>the</w:delText>
+        </w:r>
+      </w:del>
+      <w:ins w:id="7" w:author="Carol Nichols" w:date="2017-02-16T23:27:00Z">
+        <w:r>
+          <w:rPr>
+            <w:rFonts w:eastAsia="Microsoft YaHei"/>
+          </w:rPr>
+          <w:t>a</w:t>
+        </w:r>
+      </w:ins>
+      <w:r>
+        <w:rPr>
+          <w:rFonts w:eastAsia="Microsoft YaHei"/>
+        </w:rPr>
+        <w:t xml:space="preserve"> module public</w:t>
+      </w:r>
+      <w:del w:id="8" w:author="Carol Nichols" w:date="2017-02-16T23:27:00Z">
+        <w:r>
+          <w:rPr>
+            <w:rFonts w:eastAsia="Microsoft YaHei"/>
+          </w:rPr>
+          <w:delText>,</w:delText>
+        </w:r>
+      </w:del>
+      <w:r>
+        <w:rPr>
+          <w:rFonts w:eastAsia="Microsoft YaHei"/>
+        </w:rPr>
+        <w:t xml:space="preserve"> and therefore visible outside of </w:t>
+      </w:r>
+      <w:del w:id="9" w:author="Carol Nichols" w:date="2017-02-16T23:28:00Z">
+        <w:r>
+          <w:rPr>
+            <w:rFonts w:eastAsia="Microsoft YaHei"/>
+          </w:rPr>
+          <w:delText>the</w:delText>
+        </w:r>
+      </w:del>
+      <w:ins w:id="10" w:author="Carol Nichols" w:date="2017-02-16T23:28:00Z">
+        <w:r>
+          <w:rPr>
+            <w:rFonts w:eastAsia="Microsoft YaHei"/>
+          </w:rPr>
+          <w:t>its</w:t>
+        </w:r>
+      </w:ins>
+      <w:r>
+        <w:rPr>
+          <w:rFonts w:eastAsia="Microsoft YaHei"/>
+        </w:rPr>
+        <w:t xml:space="preserve"> namespace.</w:t>
       </w:r>
     </w:p>
     <w:p>
@@ -636,7 +736,7 @@
         </w:rPr>
         <w:t xml:space="preserve"> keyword. Add this code to the beginning of the </w:t>
       </w:r>
-      <w:del w:id="3" w:author="Carol Nichols" w:date="2017-02-16T22:32:00Z">
+      <w:del w:id="12" w:author="Carol Nichols" w:date="2017-02-16T22:32:00Z">
         <w:r>
           <w:rPr>
             <w:rStyle w:val="EmphasisItalic"/>
@@ -645,7 +745,7 @@
           <w:delText>l</w:delText>
         </w:r>
       </w:del>
-      <w:ins w:id="4" w:author="Carol Nichols" w:date="2017-02-16T22:32:00Z">
+      <w:ins w:id="13" w:author="Carol Nichols" w:date="2017-02-16T22:32:00Z">
         <w:r>
           <w:rPr>
             <w:rStyle w:val="EmphasisItalic"/>
@@ -888,7 +988,7 @@
         </w:rPr>
         <w:t>, we can add</w:t>
       </w:r>
-      <w:ins w:id="5" w:author="Carol Nichols" w:date="2017-02-16T21:09:00Z">
+      <w:ins w:id="14" w:author="Carol Nichols" w:date="2017-02-16T21:09:00Z">
         <w:r>
           <w:rPr>
             <w:rFonts w:eastAsia="Microsoft YaHei"/>
@@ -1036,7 +1136,7 @@
         <w:pStyle w:val="Caption1"/>
         <w:rPr/>
       </w:pPr>
-      <w:del w:id="6" w:author="Carol Nichols" w:date="2017-02-16T21:08:00Z">
+      <w:del w:id="15" w:author="Carol Nichols" w:date="2017-02-16T21:08:00Z">
         <w:r>
           <w:rPr/>
           <w:br/>
@@ -1046,13 +1146,13 @@
           <w:br/>
         </w:r>
       </w:del>
-      <w:ins w:id="7" w:author="Carol Nichols" w:date="2017-02-16T21:10:00Z">
+      <w:ins w:id="16" w:author="Carol Nichols" w:date="2017-02-16T21:10:00Z">
         <w:r>
           <w:rPr/>
           <w:t xml:space="preserve">Listing 7-1: The </w:t>
         </w:r>
       </w:ins>
-      <w:ins w:id="8" w:author="Carol Nichols" w:date="2017-02-16T21:10:00Z">
+      <w:ins w:id="17" w:author="Carol Nichols" w:date="2017-02-16T21:10:00Z">
         <w:r>
           <w:rPr>
             <w:rStyle w:val="Literal"/>
@@ -1060,13 +1160,13 @@
           <w:t>network</w:t>
         </w:r>
       </w:ins>
-      <w:ins w:id="9" w:author="Carol Nichols" w:date="2017-02-16T21:10:00Z">
+      <w:ins w:id="18" w:author="Carol Nichols" w:date="2017-02-16T21:10:00Z">
         <w:r>
           <w:rPr/>
           <w:t xml:space="preserve"> module and the </w:t>
         </w:r>
       </w:ins>
-      <w:ins w:id="10" w:author="Carol Nichols" w:date="2017-02-16T21:10:00Z">
+      <w:ins w:id="19" w:author="Carol Nichols" w:date="2017-02-16T21:10:00Z">
         <w:r>
           <w:rPr>
             <w:rStyle w:val="Literal"/>
@@ -1074,13 +1174,13 @@
           <w:t>client</w:t>
         </w:r>
       </w:ins>
-      <w:ins w:id="11" w:author="Carol Nichols" w:date="2017-02-16T21:10:00Z">
+      <w:ins w:id="20" w:author="Carol Nichols" w:date="2017-02-16T21:10:00Z">
         <w:r>
           <w:rPr/>
           <w:t xml:space="preserve"> module defined side-by-side in </w:t>
         </w:r>
       </w:ins>
-      <w:ins w:id="12" w:author="Carol Nichols" w:date="2017-02-16T21:10:00Z">
+      <w:ins w:id="21" w:author="Carol Nichols" w:date="2017-02-16T21:10:00Z">
         <w:r>
           <w:rPr>
             <w:rStyle w:val="EmphasisItalic"/>
@@ -1132,7 +1232,7 @@
         <w:pStyle w:val="Body"/>
         <w:rPr/>
       </w:pPr>
-      <w:ins w:id="13" w:author="Carol Nichols" w:date="2017-02-16T23:08:00Z">
+      <w:ins w:id="22" w:author="Carol Nichols" w:date="2017-02-16T23:08:00Z">
         <w:r>
           <w:rPr>
             <w:rFonts w:eastAsia="Microsoft YaHei"/>
@@ -1140,7 +1240,7 @@
           <w:t xml:space="preserve">While in this case, we’re building a library, there's nothing special about </w:t>
         </w:r>
       </w:ins>
-      <w:ins w:id="14" w:author="Carol Nichols" w:date="2017-02-16T23:08:00Z">
+      <w:ins w:id="23" w:author="Carol Nichols" w:date="2017-02-16T23:08:00Z">
         <w:r>
           <w:rPr>
             <w:rStyle w:val="EmphasisItalic"/>
@@ -1149,7 +1249,7 @@
           <w:t>src/lib.rs</w:t>
         </w:r>
       </w:ins>
-      <w:ins w:id="15" w:author="Carol Nichols" w:date="2017-02-16T23:08:00Z">
+      <w:ins w:id="24" w:author="Carol Nichols" w:date="2017-02-16T23:08:00Z">
         <w:r>
           <w:rPr>
             <w:rFonts w:eastAsia="Microsoft YaHei"/>
@@ -1157,7 +1257,7 @@
           <w:t xml:space="preserve">. We could also make use of submodules in </w:t>
         </w:r>
       </w:ins>
-      <w:ins w:id="16" w:author="Carol Nichols" w:date="2017-02-16T23:08:00Z">
+      <w:ins w:id="25" w:author="Carol Nichols" w:date="2017-02-16T23:08:00Z">
         <w:r>
           <w:rPr>
             <w:rStyle w:val="EmphasisItalic"/>
@@ -1166,7 +1266,7 @@
           <w:t>src/main.rs</w:t>
         </w:r>
       </w:ins>
-      <w:ins w:id="17" w:author="Carol Nichols" w:date="2017-02-16T23:08:00Z">
+      <w:ins w:id="26" w:author="Carol Nichols" w:date="2017-02-16T23:08:00Z">
         <w:r>
           <w:rPr>
             <w:rFonts w:eastAsia="Microsoft YaHei"/>
@@ -1174,7 +1274,7 @@
           <w:t xml:space="preserve"> </w:t>
         </w:r>
       </w:ins>
-      <w:del w:id="18" w:author="Carol Nichols" w:date="2017-02-16T23:08:00Z">
+      <w:del w:id="27" w:author="Carol Nichols" w:date="2017-02-16T23:08:00Z">
         <w:r>
           <w:rPr>
             <w:rFonts w:eastAsia="Microsoft YaHei"/>
@@ -1182,7 +1282,7 @@
           <w:delText>W</w:delText>
         </w:r>
       </w:del>
-      <w:ins w:id="19" w:author="Carol Nichols" w:date="2017-02-16T23:08:00Z">
+      <w:ins w:id="28" w:author="Carol Nichols" w:date="2017-02-16T23:08:00Z">
         <w:r>
           <w:rPr>
             <w:rFonts w:eastAsia="Microsoft YaHei"/>
@@ -1190,7 +1290,7 @@
           <w:t>as well. In fact,</w:t>
         </w:r>
       </w:ins>
-      <w:ins w:id="20" w:author="Carol Nichols" w:date="2017-02-16T23:09:00Z">
+      <w:ins w:id="29" w:author="Carol Nichols" w:date="2017-02-16T23:09:00Z">
         <w:r>
           <w:rPr>
             <w:rFonts w:eastAsia="Microsoft YaHei"/>
@@ -1240,7 +1340,7 @@
         </w:rPr>
         <w:t xml:space="preserve"> namespace instead, like </w:t>
       </w:r>
-      <w:del w:id="21" w:author="Carol Nichols" w:date="2017-02-16T21:14:00Z">
+      <w:del w:id="30" w:author="Carol Nichols" w:date="2017-02-16T21:14:00Z">
         <w:r>
           <w:rPr>
             <w:rFonts w:eastAsia="Microsoft YaHei"/>
@@ -1248,7 +1348,7 @@
           <w:delText>so</w:delText>
         </w:r>
       </w:del>
-      <w:ins w:id="22" w:author="Carol Nichols" w:date="2017-02-16T21:14:00Z">
+      <w:ins w:id="31" w:author="Carol Nichols" w:date="2017-02-16T21:14:00Z">
         <w:r>
           <w:rPr>
             <w:rFonts w:eastAsia="Microsoft YaHei"/>
@@ -1395,7 +1495,7 @@
         <w:pStyle w:val="CodeC"/>
         <w:rPr/>
       </w:pPr>
-      <w:del w:id="23" w:author="Carol Nichols" w:date="2017-02-16T21:14:00Z">
+      <w:del w:id="32" w:author="Carol Nichols" w:date="2017-02-16T21:14:00Z">
         <w:r>
           <w:rPr/>
           <w:br/>
@@ -1409,13 +1509,13 @@
         <w:pStyle w:val="Caption1"/>
         <w:rPr/>
       </w:pPr>
-      <w:ins w:id="24" w:author="Carol Nichols" w:date="2017-02-16T21:14:00Z">
+      <w:ins w:id="33" w:author="Carol Nichols" w:date="2017-02-16T21:14:00Z">
         <w:r>
           <w:rPr/>
           <w:t xml:space="preserve">Listing 7-2: Moving the </w:t>
         </w:r>
       </w:ins>
-      <w:ins w:id="25" w:author="Carol Nichols" w:date="2017-02-16T21:14:00Z">
+      <w:ins w:id="34" w:author="Carol Nichols" w:date="2017-02-16T21:14:00Z">
         <w:r>
           <w:rPr>
             <w:rStyle w:val="Literal"/>
@@ -1423,13 +1523,13 @@
           <w:t>client</w:t>
         </w:r>
       </w:ins>
-      <w:ins w:id="26" w:author="Carol Nichols" w:date="2017-02-16T21:14:00Z">
+      <w:ins w:id="35" w:author="Carol Nichols" w:date="2017-02-16T21:14:00Z">
         <w:r>
           <w:rPr/>
           <w:t xml:space="preserve"> module inside of the </w:t>
         </w:r>
       </w:ins>
-      <w:ins w:id="27" w:author="Carol Nichols" w:date="2017-02-16T21:14:00Z">
+      <w:ins w:id="36" w:author="Carol Nichols" w:date="2017-02-16T21:14:00Z">
         <w:r>
           <w:rPr>
             <w:rStyle w:val="Literal"/>
@@ -1437,7 +1537,7 @@
           <w:t>network</w:t>
         </w:r>
       </w:ins>
-      <w:ins w:id="28" w:author="Carol Nichols" w:date="2017-02-16T21:14:00Z">
+      <w:ins w:id="37" w:author="Carol Nichols" w:date="2017-02-16T21:14:00Z">
         <w:r>
           <w:rPr/>
           <w:t xml:space="preserve"> module</w:t>
@@ -1840,7 +1940,7 @@
         </w:rPr>
         <w:t xml:space="preserve"> </w:t>
       </w:r>
-      <w:del w:id="31" w:author="Carol Nichols" w:date="2017-02-16T21:16:00Z">
+      <w:del w:id="40" w:author="Carol Nichols" w:date="2017-02-16T21:16:00Z">
         <w:r>
           <w:rPr>
             <w:rFonts w:eastAsia="Microsoft YaHei"/>
@@ -1848,7 +1948,7 @@
           <w:delText xml:space="preserve">this code in </w:delText>
         </w:r>
       </w:del>
-      <w:del w:id="32" w:author="Carol Nichols" w:date="2017-02-16T21:16:00Z">
+      <w:del w:id="41" w:author="Carol Nichols" w:date="2017-02-16T21:16:00Z">
         <w:r>
           <w:rPr>
             <w:rStyle w:val="EmphasisItalic"/>
@@ -1857,7 +1957,7 @@
           <w:delText>src/lib.rs</w:delText>
         </w:r>
       </w:del>
-      <w:ins w:id="33" w:author="Carol Nichols" w:date="2017-02-16T21:16:00Z">
+      <w:ins w:id="42" w:author="Carol Nichols" w:date="2017-02-16T21:16:00Z">
         <w:r>
           <w:rPr>
             <w:rFonts w:eastAsia="Microsoft YaHei"/>
@@ -1883,7 +1983,7 @@
         </w:rPr>
         <w:t>File</w:t>
       </w:r>
-      <w:ins w:id="34" w:author="Carol Nichols" w:date="2017-02-16T23:10:00Z">
+      <w:ins w:id="43" w:author="Carol Nichols" w:date="2017-02-16T23:10:00Z">
         <w:r>
           <w:rPr>
             <w:rFonts w:eastAsia="Microsoft YaHei"/>
@@ -2073,7 +2173,7 @@
         <w:pStyle w:val="CodeC"/>
         <w:rPr/>
       </w:pPr>
-      <w:del w:id="35" w:author="Carol Nichols" w:date="2017-02-16T21:06:00Z">
+      <w:del w:id="44" w:author="Carol Nichols" w:date="2017-02-16T21:06:00Z">
         <w:r>
           <w:rPr/>
           <w:br/>
@@ -2081,13 +2181,13 @@
           <w:br/>
         </w:r>
       </w:del>
-      <w:del w:id="36" w:author="Liz" w:date="2017-02-15T16:20:00Z">
+      <w:del w:id="45" w:author="Liz" w:date="2017-02-15T16:20:00Z">
         <w:r>
           <w:rPr/>
           <w:delText>src/lib.rs</w:delText>
         </w:r>
       </w:del>
-      <w:del w:id="37" w:author="Carol Nichols" w:date="2017-02-16T21:28:00Z">
+      <w:del w:id="46" w:author="Carol Nichols" w:date="2017-02-16T21:28:00Z">
         <w:r>
           <w:rPr/>
           <w:br/>
@@ -2119,19 +2219,19 @@
         <w:pStyle w:val="Caption1"/>
         <w:rPr/>
       </w:pPr>
-      <w:del w:id="38" w:author="Carol Nichols" w:date="2017-02-16T21:16:00Z">
+      <w:del w:id="47" w:author="Carol Nichols" w:date="2017-02-16T21:16:00Z">
         <w:r>
           <w:rPr/>
           <w:delText>src/lib.rs</w:delText>
         </w:r>
       </w:del>
-      <w:ins w:id="39" w:author="Carol Nichols" w:date="2017-02-16T21:16:00Z">
+      <w:ins w:id="48" w:author="Carol Nichols" w:date="2017-02-16T21:16:00Z">
         <w:r>
           <w:rPr/>
           <w:t xml:space="preserve">Listing 7-3: Three modules, </w:t>
         </w:r>
       </w:ins>
-      <w:ins w:id="40" w:author="Carol Nichols" w:date="2017-02-16T21:16:00Z">
+      <w:ins w:id="49" w:author="Carol Nichols" w:date="2017-02-16T21:16:00Z">
         <w:r>
           <w:rPr>
             <w:rStyle w:val="Literal"/>
@@ -2139,13 +2239,13 @@
           <w:t>client</w:t>
         </w:r>
       </w:ins>
-      <w:ins w:id="41" w:author="Carol Nichols" w:date="2017-02-16T21:16:00Z">
+      <w:ins w:id="50" w:author="Carol Nichols" w:date="2017-02-16T21:16:00Z">
         <w:r>
           <w:rPr/>
           <w:t xml:space="preserve">, </w:t>
         </w:r>
       </w:ins>
-      <w:ins w:id="42" w:author="Carol Nichols" w:date="2017-02-16T21:16:00Z">
+      <w:ins w:id="51" w:author="Carol Nichols" w:date="2017-02-16T21:16:00Z">
         <w:r>
           <w:rPr>
             <w:rStyle w:val="Literal"/>
@@ -2153,13 +2253,13 @@
           <w:t>network</w:t>
         </w:r>
       </w:ins>
-      <w:ins w:id="43" w:author="Carol Nichols" w:date="2017-02-16T21:16:00Z">
+      <w:ins w:id="52" w:author="Carol Nichols" w:date="2017-02-16T21:16:00Z">
         <w:r>
           <w:rPr/>
           <w:t xml:space="preserve">, and </w:t>
         </w:r>
       </w:ins>
-      <w:ins w:id="44" w:author="Carol Nichols" w:date="2017-02-16T21:16:00Z">
+      <w:ins w:id="53" w:author="Carol Nichols" w:date="2017-02-16T21:16:00Z">
         <w:r>
           <w:rPr>
             <w:rStyle w:val="Literal"/>
@@ -2167,13 +2267,13 @@
           <w:t>network::server</w:t>
         </w:r>
       </w:ins>
-      <w:ins w:id="45" w:author="Carol Nichols" w:date="2017-02-16T21:16:00Z">
+      <w:ins w:id="54" w:author="Carol Nichols" w:date="2017-02-16T21:16:00Z">
         <w:r>
           <w:rPr/>
           <w:t xml:space="preserve">, all defined in </w:t>
         </w:r>
       </w:ins>
-      <w:ins w:id="46" w:author="Carol Nichols" w:date="2017-02-16T21:16:00Z">
+      <w:ins w:id="55" w:author="Carol Nichols" w:date="2017-02-16T21:16:00Z">
         <w:r>
           <w:rPr>
             <w:rStyle w:val="EmphasisItalic"/>
@@ -2320,7 +2420,7 @@
         </w:rPr>
         <w:t xml:space="preserve">If these modules had many functions, and </w:t>
       </w:r>
-      <w:del w:id="47" w:author="NSP" w:date="2016-11-18T17:01:00Z">
+      <w:del w:id="56" w:author="NSP" w:date="2016-11-18T17:01:00Z">
         <w:r>
           <w:rPr>
             <w:rFonts w:eastAsia="Microsoft YaHei"/>
@@ -2328,7 +2428,7 @@
           <w:delText xml:space="preserve">each </w:delText>
         </w:r>
       </w:del>
-      <w:ins w:id="48" w:author="NSP" w:date="2016-11-18T17:01:00Z">
+      <w:ins w:id="57" w:author="NSP" w:date="2016-11-18T17:01:00Z">
         <w:r>
           <w:rPr>
             <w:rFonts w:eastAsia="Microsoft YaHei"/>
@@ -2342,7 +2442,7 @@
         </w:rPr>
         <w:t>function</w:t>
       </w:r>
-      <w:ins w:id="49" w:author="Carol Nichols" w:date="2017-02-16T21:29:00Z">
+      <w:ins w:id="58" w:author="Carol Nichols" w:date="2017-02-16T21:29:00Z">
         <w:r>
           <w:rPr>
             <w:rFonts w:eastAsia="Microsoft YaHei"/>
@@ -2356,7 +2456,7 @@
         </w:rPr>
         <w:t xml:space="preserve"> w</w:t>
       </w:r>
-      <w:del w:id="50" w:author="NSP" w:date="2016-11-18T17:01:00Z">
+      <w:del w:id="59" w:author="NSP" w:date="2016-11-18T17:01:00Z">
         <w:r>
           <w:rPr>
             <w:rFonts w:eastAsia="Microsoft YaHei"/>
@@ -2364,7 +2464,7 @@
           <w:delText>as</w:delText>
         </w:r>
       </w:del>
-      <w:ins w:id="51" w:author="NSP" w:date="2016-11-18T17:01:00Z">
+      <w:ins w:id="60" w:author="NSP" w:date="2016-11-18T17:01:00Z">
         <w:r>
           <w:rPr>
             <w:rFonts w:eastAsia="Microsoft YaHei"/>
@@ -2378,7 +2478,7 @@
         </w:rPr>
         <w:t xml:space="preserve"> getting long, </w:t>
       </w:r>
-      <w:del w:id="52" w:author="NSP" w:date="2016-11-18T17:01:00Z">
+      <w:del w:id="61" w:author="NSP" w:date="2016-11-18T17:01:00Z">
         <w:r>
           <w:rPr>
             <w:rFonts w:eastAsia="Microsoft YaHei"/>
@@ -2386,7 +2486,7 @@
           <w:delText xml:space="preserve">we would have </w:delText>
         </w:r>
       </w:del>
-      <w:ins w:id="53" w:author="NSP" w:date="2016-11-18T17:01:00Z">
+      <w:ins w:id="62" w:author="NSP" w:date="2016-11-18T17:01:00Z">
         <w:commentRangeStart w:id="4"/>
         <w:r>
           <w:rPr>
@@ -2422,7 +2522,7 @@
         </w:rPr>
         <w:t xml:space="preserve"> to find the code we wanted to work with. </w:t>
       </w:r>
-      <w:ins w:id="54" w:author="Carol Nichols" w:date="2017-02-16T21:24:00Z">
+      <w:ins w:id="63" w:author="Carol Nichols" w:date="2017-02-16T21:24:00Z">
         <w:r>
           <w:rPr>
             <w:rFonts w:eastAsia="Microsoft YaHei"/>
@@ -2430,7 +2530,7 @@
           <w:t>Because the functions are nested inside one or more mod blocks, the lines of code inside the functions will start getting long as well.</w:t>
         </w:r>
       </w:ins>
-      <w:ins w:id="55" w:author="Carol Nichols" w:date="2017-02-16T21:25:00Z">
+      <w:ins w:id="64" w:author="Carol Nichols" w:date="2017-02-16T21:25:00Z">
         <w:r>
           <w:rPr>
             <w:rFonts w:eastAsia="Microsoft YaHei"/>
@@ -2444,7 +2544,7 @@
         </w:rPr>
         <w:t>Th</w:t>
       </w:r>
-      <w:del w:id="56" w:author="Carol Nichols" w:date="2017-02-16T21:25:00Z">
+      <w:del w:id="65" w:author="Carol Nichols" w:date="2017-02-16T21:25:00Z">
         <w:r>
           <w:rPr>
             <w:rFonts w:eastAsia="Microsoft YaHei"/>
@@ -2452,7 +2552,7 @@
           <w:delText>is</w:delText>
         </w:r>
       </w:del>
-      <w:ins w:id="57" w:author="Carol Nichols" w:date="2017-02-16T21:25:00Z">
+      <w:ins w:id="66" w:author="Carol Nichols" w:date="2017-02-16T21:25:00Z">
         <w:r>
           <w:rPr>
             <w:rFonts w:eastAsia="Microsoft YaHei"/>
@@ -2466,7 +2566,7 @@
         </w:rPr>
         <w:t xml:space="preserve"> would be</w:t>
       </w:r>
-      <w:del w:id="58" w:author="Carol Nichols" w:date="2017-02-16T21:25:00Z">
+      <w:del w:id="67" w:author="Carol Nichols" w:date="2017-02-16T21:25:00Z">
         <w:r>
           <w:rPr>
             <w:rFonts w:eastAsia="Microsoft YaHei"/>
@@ -2480,7 +2580,7 @@
         </w:rPr>
         <w:t xml:space="preserve"> good reason</w:t>
       </w:r>
-      <w:ins w:id="59" w:author="Carol Nichols" w:date="2017-02-16T21:25:00Z">
+      <w:ins w:id="68" w:author="Carol Nichols" w:date="2017-02-16T21:25:00Z">
         <w:r>
           <w:rPr>
             <w:rFonts w:eastAsia="Microsoft YaHei"/>
@@ -2608,7 +2708,7 @@
         </w:rPr>
         <w:t>File</w:t>
       </w:r>
-      <w:ins w:id="60" w:author="Carol Nichols" w:date="2017-02-16T23:10:00Z">
+      <w:ins w:id="69" w:author="Carol Nichols" w:date="2017-02-16T23:10:00Z">
         <w:r>
           <w:rPr>
             <w:rFonts w:eastAsia="Microsoft YaHei"/>
@@ -2883,7 +2983,7 @@
         </w:rPr>
         <w:t>File</w:t>
       </w:r>
-      <w:ins w:id="62" w:author="Carol Nichols" w:date="2017-02-16T23:10:00Z">
+      <w:ins w:id="71" w:author="Carol Nichols" w:date="2017-02-16T23:10:00Z">
         <w:r>
           <w:rPr>
             <w:rFonts w:eastAsia="Microsoft YaHei"/>
@@ -3895,7 +3995,7 @@
         </w:rPr>
         <w:t xml:space="preserve">, we’ll get </w:t>
       </w:r>
-      <w:del w:id="67" w:author="Carol Nichols" w:date="2017-02-16T21:31:00Z">
+      <w:del w:id="76" w:author="Carol Nichols" w:date="2017-02-16T21:31:00Z">
         <w:r>
           <w:rPr>
             <w:rFonts w:eastAsia="Microsoft YaHei"/>
@@ -3903,7 +4003,7 @@
           <w:delText>this</w:delText>
         </w:r>
       </w:del>
-      <w:ins w:id="68" w:author="Carol Nichols" w:date="2017-02-16T21:31:00Z">
+      <w:ins w:id="77" w:author="Carol Nichols" w:date="2017-02-16T21:31:00Z">
         <w:r>
           <w:rPr>
             <w:rFonts w:eastAsia="Microsoft YaHei"/>
@@ -3917,7 +4017,7 @@
         </w:rPr>
         <w:t xml:space="preserve"> error</w:t>
       </w:r>
-      <w:ins w:id="69" w:author="Carol Nichols" w:date="2017-02-16T21:31:00Z">
+      <w:ins w:id="78" w:author="Carol Nichols" w:date="2017-02-16T21:31:00Z">
         <w:r>
           <w:rPr>
             <w:rFonts w:eastAsia="Microsoft YaHei"/>
@@ -4161,7 +4261,7 @@
         <w:pStyle w:val="CodeC"/>
         <w:rPr/>
       </w:pPr>
-      <w:del w:id="70" w:author="Carol Nichols" w:date="2017-02-16T21:31:00Z">
+      <w:del w:id="79" w:author="Carol Nichols" w:date="2017-02-16T21:31:00Z">
         <w:r>
           <w:rPr/>
           <w:br/>
@@ -4169,7 +4269,7 @@
           <w:br/>
         </w:r>
       </w:del>
-      <w:del w:id="71" w:author="Liz" w:date="2017-02-15T16:21:00Z">
+      <w:del w:id="80" w:author="Liz" w:date="2017-02-15T16:21:00Z">
         <w:r>
           <w:rPr/>
           <w:delText>src/server.rs</w:delText>
@@ -4183,7 +4283,7 @@
         <w:rPr/>
         <w:commentReference w:id="7"/>
       </w:r>
-      <w:del w:id="72" w:author="Carol Nichols" w:date="2017-02-16T21:31:00Z">
+      <w:del w:id="81" w:author="Carol Nichols" w:date="2017-02-16T21:31:00Z">
         <w:r>
           <w:rPr/>
           <w:br/>
@@ -4195,7 +4295,7 @@
         <w:pStyle w:val="CodeC"/>
         <w:rPr/>
       </w:pPr>
-      <w:del w:id="73" w:author="Carol Nichols" w:date="2017-02-16T21:31:00Z">
+      <w:del w:id="82" w:author="Carol Nichols" w:date="2017-02-16T21:31:00Z">
         <w:r>
           <w:rPr/>
           <w:delText>src/server.rs</w:delText>
@@ -4207,13 +4307,13 @@
         <w:pStyle w:val="Caption1"/>
         <w:rPr/>
       </w:pPr>
-      <w:ins w:id="74" w:author="Carol Nichols" w:date="2017-02-16T21:31:00Z">
+      <w:ins w:id="83" w:author="Carol Nichols" w:date="2017-02-16T21:31:00Z">
         <w:r>
           <w:rPr/>
           <w:t xml:space="preserve">Listing 7-4: Error when trying to extract the </w:t>
         </w:r>
       </w:ins>
-      <w:ins w:id="75" w:author="Carol Nichols" w:date="2017-02-16T21:31:00Z">
+      <w:ins w:id="84" w:author="Carol Nichols" w:date="2017-02-16T21:31:00Z">
         <w:r>
           <w:rPr>
             <w:rStyle w:val="Literal"/>
@@ -4221,13 +4321,13 @@
           <w:t>server</w:t>
         </w:r>
       </w:ins>
-      <w:ins w:id="76" w:author="Carol Nichols" w:date="2017-02-16T21:31:00Z">
+      <w:ins w:id="85" w:author="Carol Nichols" w:date="2017-02-16T21:31:00Z">
         <w:r>
           <w:rPr/>
           <w:t xml:space="preserve"> submodule into </w:t>
         </w:r>
       </w:ins>
-      <w:ins w:id="77" w:author="Carol Nichols" w:date="2017-02-16T21:31:00Z">
+      <w:ins w:id="86" w:author="Carol Nichols" w:date="2017-02-16T21:31:00Z">
         <w:r>
           <w:rPr>
             <w:rStyle w:val="EmphasisItalic"/>
@@ -4970,7 +5070,7 @@
         </w:rPr>
         <w:t xml:space="preserve"> file, and </w:t>
       </w:r>
-      <w:del w:id="81" w:author="NSP" w:date="2016-11-18T17:10:00Z">
+      <w:del w:id="90" w:author="NSP" w:date="2016-11-18T17:10:00Z">
         <w:r>
           <w:rPr>
             <w:rFonts w:eastAsia="Microsoft YaHei"/>
@@ -5036,7 +5136,7 @@
         </w:rPr>
         <w:t xml:space="preserve"> </w:t>
       </w:r>
-      <w:ins w:id="84" w:author="Carol Nichols" w:date="2017-02-16T21:36:00Z">
+      <w:ins w:id="93" w:author="Carol Nichols" w:date="2017-02-16T21:36:00Z">
         <w:r>
           <w:rPr>
             <w:rFonts w:eastAsia="Microsoft YaHei"/>
@@ -5113,7 +5213,7 @@
         </w:rPr>
         <w:t xml:space="preserve"> directory. To make it clearer why Rust can’t tell, let’s consider a different example </w:t>
       </w:r>
-      <w:del w:id="85" w:author="NSP" w:date="2016-11-18T17:10:00Z">
+      <w:del w:id="94" w:author="NSP" w:date="2016-11-18T17:10:00Z">
         <w:r>
           <w:rPr>
             <w:rFonts w:eastAsia="Microsoft YaHei"/>
@@ -5121,7 +5221,7 @@
           <w:delText xml:space="preserve">where we have </w:delText>
         </w:r>
       </w:del>
-      <w:ins w:id="86" w:author="NSP" w:date="2016-11-18T17:10:00Z">
+      <w:ins w:id="95" w:author="NSP" w:date="2016-11-18T17:10:00Z">
         <w:r>
           <w:rPr>
             <w:rFonts w:eastAsia="Microsoft YaHei"/>
@@ -5129,7 +5229,7 @@
           <w:t xml:space="preserve">with the following </w:t>
         </w:r>
       </w:ins>
-      <w:del w:id="87" w:author="NSP" w:date="2016-11-18T17:10:00Z">
+      <w:del w:id="96" w:author="NSP" w:date="2016-11-18T17:10:00Z">
         <w:r>
           <w:rPr>
             <w:rFonts w:eastAsia="Microsoft YaHei"/>
@@ -5143,7 +5243,7 @@
         </w:rPr>
         <w:t>module hierarchy</w:t>
       </w:r>
-      <w:ins w:id="88" w:author="NSP" w:date="2016-11-18T17:10:00Z">
+      <w:ins w:id="97" w:author="NSP" w:date="2016-11-18T17:10:00Z">
         <w:r>
           <w:rPr>
             <w:rFonts w:eastAsia="Microsoft YaHei"/>
@@ -5157,7 +5257,7 @@
         </w:rPr>
         <w:t xml:space="preserve"> </w:t>
       </w:r>
-      <w:del w:id="89" w:author="NSP" w:date="2016-11-18T17:10:00Z">
+      <w:del w:id="98" w:author="NSP" w:date="2016-11-18T17:10:00Z">
         <w:r>
           <w:rPr>
             <w:rFonts w:eastAsia="Microsoft YaHei"/>
@@ -5165,7 +5265,7 @@
           <w:delText xml:space="preserve">with </w:delText>
         </w:r>
       </w:del>
-      <w:ins w:id="90" w:author="NSP" w:date="2016-11-18T17:10:00Z">
+      <w:ins w:id="99" w:author="NSP" w:date="2016-11-18T17:10:00Z">
         <w:r>
           <w:rPr>
             <w:rFonts w:eastAsia="Microsoft YaHei"/>
@@ -5179,7 +5279,7 @@
         </w:rPr>
         <w:t xml:space="preserve">all the definitions </w:t>
       </w:r>
-      <w:ins w:id="91" w:author="NSP" w:date="2016-11-18T17:10:00Z">
+      <w:ins w:id="100" w:author="NSP" w:date="2016-11-18T17:10:00Z">
         <w:r>
           <w:rPr>
             <w:rFonts w:eastAsia="Microsoft YaHei"/>
@@ -5798,7 +5898,7 @@
         </w:rPr>
         <w:t>The</w:t>
       </w:r>
-      <w:del w:id="94" w:author="Carol Nichols" w:date="2017-02-16T21:53:00Z">
+      <w:del w:id="103" w:author="Carol Nichols" w:date="2017-02-16T21:53:00Z">
         <w:r>
           <w:rPr>
             <w:rFonts w:eastAsia="Microsoft YaHei"/>
@@ -5806,7 +5906,7 @@
           <w:delText xml:space="preserve"> first two</w:delText>
         </w:r>
       </w:del>
-      <w:ins w:id="95" w:author="Carol Nichols" w:date="2017-02-16T21:53:00Z">
+      <w:ins w:id="104" w:author="Carol Nichols" w:date="2017-02-16T21:53:00Z">
         <w:r>
           <w:rPr>
             <w:rFonts w:eastAsia="Microsoft YaHei"/>
@@ -6426,7 +6526,7 @@
         </w:rPr>
         <w:t xml:space="preserve"> library as if we were another project, calling it externally. </w:t>
       </w:r>
-      <w:ins w:id="97" w:author="NSP" w:date="2016-11-18T17:12:00Z">
+      <w:ins w:id="106" w:author="NSP" w:date="2016-11-18T17:12:00Z">
         <w:r>
           <w:rPr>
             <w:rFonts w:eastAsia="Microsoft YaHei"/>
@@ -6434,7 +6534,7 @@
           <w:t>To do that</w:t>
         </w:r>
       </w:ins>
-      <w:ins w:id="98" w:author="Carol Nichols" w:date="2017-02-16T21:55:00Z">
+      <w:ins w:id="107" w:author="Carol Nichols" w:date="2017-02-16T21:55:00Z">
         <w:r>
           <w:rPr>
             <w:rFonts w:eastAsia="Microsoft YaHei"/>
@@ -6442,7 +6542,7 @@
           <w:t>,</w:t>
         </w:r>
       </w:ins>
-      <w:ins w:id="99" w:author="NSP" w:date="2016-11-18T17:12:00Z">
+      <w:ins w:id="108" w:author="NSP" w:date="2016-11-18T17:12:00Z">
         <w:r>
           <w:rPr>
             <w:rFonts w:eastAsia="Microsoft YaHei"/>
@@ -6450,7 +6550,7 @@
           <w:t xml:space="preserve"> we’ll </w:t>
         </w:r>
       </w:ins>
-      <w:del w:id="100" w:author="NSP" w:date="2016-11-18T17:12:00Z">
+      <w:del w:id="109" w:author="NSP" w:date="2016-11-18T17:12:00Z">
         <w:r>
           <w:rPr>
             <w:rFonts w:eastAsia="Microsoft YaHei"/>
@@ -6464,7 +6564,7 @@
         </w:rPr>
         <w:t>creat</w:t>
       </w:r>
-      <w:ins w:id="101" w:author="NSP" w:date="2016-11-18T17:12:00Z">
+      <w:ins w:id="110" w:author="NSP" w:date="2016-11-18T17:12:00Z">
         <w:r>
           <w:rPr>
             <w:rFonts w:eastAsia="Microsoft YaHei"/>
@@ -6472,7 +6572,7 @@
           <w:t>e</w:t>
         </w:r>
       </w:ins>
-      <w:del w:id="102" w:author="NSP" w:date="2016-11-18T17:12:00Z">
+      <w:del w:id="111" w:author="NSP" w:date="2016-11-18T17:12:00Z">
         <w:r>
           <w:rPr>
             <w:rFonts w:eastAsia="Microsoft YaHei"/>
@@ -6646,7 +6746,7 @@
         <w:pStyle w:val="Body"/>
         <w:rPr/>
       </w:pPr>
-      <w:ins w:id="103" w:author="Carol Nichols" w:date="2017-02-16T22:53:00Z">
+      <w:ins w:id="112" w:author="Carol Nichols" w:date="2017-02-16T22:53:00Z">
         <w:r>
           <w:rPr>
             <w:rFonts w:eastAsia="Microsoft YaHei"/>
@@ -6654,7 +6754,7 @@
           <w:t xml:space="preserve">From the point of view of a crate outside of the </w:t>
         </w:r>
       </w:ins>
-      <w:ins w:id="104" w:author="Carol Nichols" w:date="2017-02-16T22:53:00Z">
+      <w:ins w:id="113" w:author="Carol Nichols" w:date="2017-02-16T22:53:00Z">
         <w:r>
           <w:rPr>
             <w:rStyle w:val="Literal"/>
@@ -6663,7 +6763,7 @@
           <w:t>communicator</w:t>
         </w:r>
       </w:ins>
-      <w:ins w:id="105" w:author="Carol Nichols" w:date="2017-02-16T22:53:00Z">
+      <w:ins w:id="114" w:author="Carol Nichols" w:date="2017-02-16T22:53:00Z">
         <w:r>
           <w:rPr>
             <w:rFonts w:eastAsia="Microsoft YaHei"/>
@@ -6671,7 +6771,7 @@
           <w:t xml:space="preserve"> library looking in, all of the modules we've been creating are within a module that has the same </w:t>
         </w:r>
       </w:ins>
-      <w:ins w:id="106" w:author="Carol Nichols" w:date="2017-02-16T22:54:00Z">
+      <w:ins w:id="115" w:author="Carol Nichols" w:date="2017-02-16T22:54:00Z">
         <w:r>
           <w:rPr>
             <w:rFonts w:eastAsia="Microsoft YaHei"/>
@@ -6679,7 +6779,7 @@
           <w:t xml:space="preserve">name as the crate, </w:t>
         </w:r>
       </w:ins>
-      <w:ins w:id="107" w:author="Carol Nichols" w:date="2017-02-16T22:54:00Z">
+      <w:ins w:id="116" w:author="Carol Nichols" w:date="2017-02-16T22:54:00Z">
         <w:r>
           <w:rPr>
             <w:rStyle w:val="Literal"/>
@@ -6688,7 +6788,7 @@
           <w:t>communicator</w:t>
         </w:r>
       </w:ins>
-      <w:ins w:id="108" w:author="Carol Nichols" w:date="2017-02-16T22:54:00Z">
+      <w:ins w:id="117" w:author="Carol Nichols" w:date="2017-02-16T22:54:00Z">
         <w:r>
           <w:rPr>
             <w:rFonts w:eastAsia="Microsoft YaHei"/>
@@ -6696,7 +6796,7 @@
           <w:t>. We call the top-level module o</w:t>
         </w:r>
       </w:ins>
-      <w:ins w:id="109" w:author="Carol Nichols" w:date="2017-02-16T22:55:00Z">
+      <w:ins w:id="118" w:author="Carol Nichols" w:date="2017-02-16T22:55:00Z">
         <w:r>
           <w:rPr>
             <w:rFonts w:eastAsia="Microsoft YaHei"/>
@@ -6704,7 +6804,7 @@
           <w:t xml:space="preserve">f a crate the </w:t>
         </w:r>
       </w:ins>
-      <w:ins w:id="110" w:author="Carol Nichols" w:date="2017-02-16T22:55:00Z">
+      <w:ins w:id="119" w:author="Carol Nichols" w:date="2017-02-16T22:55:00Z">
         <w:r>
           <w:rPr>
             <w:rStyle w:val="EmphasisItalic"/>
@@ -6713,7 +6813,7 @@
           <w:t>root module</w:t>
         </w:r>
       </w:ins>
-      <w:ins w:id="111" w:author="Carol Nichols" w:date="2017-02-16T22:55:00Z">
+      <w:ins w:id="120" w:author="Carol Nichols" w:date="2017-02-16T22:55:00Z">
         <w:r>
           <w:rPr>
             <w:rFonts w:eastAsia="Microsoft YaHei"/>
@@ -6725,6 +6825,96 @@
     <w:p>
       <w:pPr>
         <w:pStyle w:val="Body"/>
+        <w:rPr/>
+      </w:pPr>
+      <w:ins w:id="121" w:author="Carol Nichols" w:date="2017-02-16T23:30:00Z">
+        <w:r>
+          <w:rPr>
+            <w:rFonts w:eastAsia="Microsoft YaHei"/>
+          </w:rPr>
+          <w:t>Also note</w:t>
+        </w:r>
+      </w:ins>
+      <w:ins w:id="122" w:author="Carol Nichols" w:date="2017-02-16T23:31:00Z">
+        <w:r>
+          <w:rPr>
+            <w:rFonts w:eastAsia="Microsoft YaHei"/>
+          </w:rPr>
+          <w:t xml:space="preserve"> that even if we're using an external crate within a submodule of our project, the </w:t>
+        </w:r>
+      </w:ins>
+      <w:ins w:id="123" w:author="Carol Nichols" w:date="2017-02-16T23:31:00Z">
+        <w:r>
+          <w:rPr>
+            <w:rStyle w:val="Literal"/>
+            <w:rFonts w:eastAsia="Microsoft YaHei"/>
+          </w:rPr>
+          <w:t>extern crate</w:t>
+        </w:r>
+      </w:ins>
+      <w:ins w:id="124" w:author="Carol Nichols" w:date="2017-02-16T23:31:00Z">
+        <w:r>
+          <w:rPr>
+            <w:rFonts w:eastAsia="Microsoft YaHei"/>
+          </w:rPr>
+          <w:t xml:space="preserve"> should go in our root module (so in </w:t>
+        </w:r>
+      </w:ins>
+      <w:ins w:id="125" w:author="Carol Nichols" w:date="2017-02-16T23:31:00Z">
+        <w:r>
+          <w:rPr>
+            <w:rStyle w:val="EmphasisItalic"/>
+            <w:rFonts w:eastAsia="Microsoft YaHei"/>
+          </w:rPr>
+          <w:t>src/main.r</w:t>
+        </w:r>
+      </w:ins>
+      <w:ins w:id="126" w:author="Carol Nichols" w:date="2017-02-16T23:32:00Z">
+        <w:r>
+          <w:rPr>
+            <w:rStyle w:val="EmphasisItalic"/>
+            <w:rFonts w:eastAsia="Microsoft YaHei"/>
+          </w:rPr>
+          <w:t>s</w:t>
+        </w:r>
+      </w:ins>
+      <w:ins w:id="127" w:author="Carol Nichols" w:date="2017-02-16T23:32:00Z">
+        <w:r>
+          <w:rPr>
+            <w:rFonts w:eastAsia="Microsoft YaHei"/>
+          </w:rPr>
+          <w:t xml:space="preserve"> or </w:t>
+        </w:r>
+      </w:ins>
+      <w:ins w:id="128" w:author="Carol Nichols" w:date="2017-02-16T23:32:00Z">
+        <w:r>
+          <w:rPr>
+            <w:rStyle w:val="EmphasisItalic"/>
+            <w:rFonts w:eastAsia="Microsoft YaHei"/>
+          </w:rPr>
+          <w:t>src/lib.rs</w:t>
+        </w:r>
+      </w:ins>
+      <w:ins w:id="129" w:author="Carol Nichols" w:date="2017-02-16T23:32:00Z">
+        <w:r>
+          <w:rPr>
+            <w:rFonts w:eastAsia="Microsoft YaHei"/>
+          </w:rPr>
+          <w:t xml:space="preserve">). Then, in our submodules, we can </w:t>
+        </w:r>
+      </w:ins>
+      <w:ins w:id="130" w:author="Carol Nichols" w:date="2017-02-16T23:33:00Z">
+        <w:r>
+          <w:rPr>
+            <w:rFonts w:eastAsia="Microsoft YaHei"/>
+          </w:rPr>
+          <w:t>refer to items from external crates as if the items are top-level modules.</w:t>
+        </w:r>
+      </w:ins>
+    </w:p>
+    <w:p>
+      <w:pPr>
+        <w:pStyle w:val="Body"/>
         <w:rPr>
           <w:rFonts w:eastAsia="Microsoft YaHei"/>
         </w:rPr>
@@ -8266,7 +8456,7 @@
         <w:pStyle w:val="Caption1"/>
         <w:rPr/>
       </w:pPr>
-      <w:ins w:id="117" w:author="Carol Nichols" w:date="2017-02-16T21:59:00Z">
+      <w:ins w:id="136" w:author="Carol Nichols" w:date="2017-02-16T21:59:00Z">
         <w:r>
           <w:rPr/>
           <w:t>Listing 7-5: Examples of private and public functions, some of which are incorrect</w:t>
@@ -8490,7 +8680,7 @@
         </w:rPr>
         <w:t>outermost</w:t>
       </w:r>
-      <w:del w:id="118" w:author="Carol Nichols" w:date="2017-02-16T22:40:00Z">
+      <w:del w:id="137" w:author="Carol Nichols" w:date="2017-02-16T22:40:00Z">
         <w:r>
           <w:rPr>
             <w:rStyle w:val="Literal"/>
@@ -8499,7 +8689,7 @@
           <w:delText xml:space="preserve"> </w:delText>
         </w:r>
       </w:del>
-      <w:ins w:id="119" w:author="Carol Nichols" w:date="2017-02-16T22:40:00Z">
+      <w:ins w:id="138" w:author="Carol Nichols" w:date="2017-02-16T22:40:00Z">
         <w:r>
           <w:rPr>
             <w:rFonts w:eastAsia="Microsoft YaHei"/>
@@ -8549,7 +8739,7 @@
         </w:rPr>
         <w:t xml:space="preserve"> is private, so the second rule applies. The root</w:t>
       </w:r>
-      <w:del w:id="120" w:author="Carol Nichols" w:date="2017-02-16T22:41:00Z">
+      <w:del w:id="139" w:author="Carol Nichols" w:date="2017-02-16T22:41:00Z">
         <w:r>
           <w:rPr>
             <w:rFonts w:eastAsia="Microsoft YaHei"/>
@@ -8739,7 +8929,7 @@
         </w:rPr>
         <w:t xml:space="preserve">What if </w:t>
       </w:r>
-      <w:del w:id="121" w:author="Carol Nichols" w:date="2017-02-16T23:15:00Z">
+      <w:del w:id="140" w:author="Carol Nichols" w:date="2017-02-16T23:15:00Z">
         <w:r>
           <w:rPr>
             <w:rStyle w:val="Literal"/>
@@ -8748,7 +8938,7 @@
           <w:delText>outside</w:delText>
         </w:r>
       </w:del>
-      <w:ins w:id="122" w:author="Carol Nichols" w:date="2017-02-16T23:15:00Z">
+      <w:ins w:id="141" w:author="Carol Nichols" w:date="2017-02-16T23:15:00Z">
         <w:r>
           <w:rPr>
             <w:rStyle w:val="Literal"/>
@@ -8811,7 +9001,7 @@
         </w:rPr>
         <w:t xml:space="preserve">? (The two colons at the beginning mean that we want to refer to the </w:t>
       </w:r>
-      <w:del w:id="123" w:author="Carol Nichols" w:date="2017-02-16T22:41:00Z">
+      <w:del w:id="142" w:author="Carol Nichols" w:date="2017-02-16T22:41:00Z">
         <w:r>
           <w:rPr>
             <w:rFonts w:eastAsia="Microsoft YaHei"/>
@@ -8819,7 +9009,7 @@
           <w:delText>namespaces</w:delText>
         </w:r>
       </w:del>
-      <w:ins w:id="124" w:author="Carol Nichols" w:date="2017-02-16T22:41:00Z">
+      <w:ins w:id="143" w:author="Carol Nichols" w:date="2017-02-16T22:41:00Z">
         <w:r>
           <w:rPr>
             <w:rFonts w:eastAsia="Microsoft YaHei"/>
@@ -8834,7 +9024,7 @@
         </w:rPr>
         <w:t xml:space="preserve"> starting from the root </w:t>
       </w:r>
-      <w:del w:id="125" w:author="Carol Nichols" w:date="2017-02-16T22:41:00Z">
+      <w:del w:id="144" w:author="Carol Nichols" w:date="2017-02-16T22:41:00Z">
         <w:r>
           <w:rPr>
             <w:rFonts w:eastAsia="Microsoft YaHei"/>
@@ -8842,7 +9032,7 @@
           <w:delText>namespace</w:delText>
         </w:r>
       </w:del>
-      <w:ins w:id="126" w:author="Carol Nichols" w:date="2017-02-16T22:41:00Z">
+      <w:ins w:id="145" w:author="Carol Nichols" w:date="2017-02-16T22:41:00Z">
         <w:r>
           <w:rPr>
             <w:rFonts w:eastAsia="Microsoft YaHei"/>
@@ -8938,7 +9128,7 @@
         </w:rPr>
         <w:t xml:space="preserve">We’ve covered how to call functions defined within a module using the module name as part of the call, as in the call to the </w:t>
       </w:r>
-      <w:del w:id="127" w:author="Carol Nichols" w:date="2017-02-16T22:42:00Z">
+      <w:del w:id="146" w:author="Carol Nichols" w:date="2017-02-16T22:42:00Z">
         <w:r>
           <w:rPr>
             <w:rStyle w:val="Literal"/>
@@ -8947,7 +9137,7 @@
           <w:delText>namespaces</w:delText>
         </w:r>
       </w:del>
-      <w:ins w:id="128" w:author="Carol Nichols" w:date="2017-02-16T22:42:00Z">
+      <w:ins w:id="147" w:author="Carol Nichols" w:date="2017-02-16T22:42:00Z">
         <w:r>
           <w:rPr>
             <w:rStyle w:val="Literal"/>
@@ -9028,13 +9218,13 @@
         <w:rPr/>
         <w:t xml:space="preserve">pub fn </w:t>
       </w:r>
-      <w:del w:id="129" w:author="Carol Nichols" w:date="2017-02-16T22:42:00Z">
+      <w:del w:id="148" w:author="Carol Nichols" w:date="2017-02-16T22:42:00Z">
         <w:r>
           <w:rPr/>
           <w:delText>namespaces</w:delText>
         </w:r>
       </w:del>
-      <w:ins w:id="130" w:author="Carol Nichols" w:date="2017-02-16T22:42:00Z">
+      <w:ins w:id="149" w:author="Carol Nichols" w:date="2017-02-16T22:42:00Z">
         <w:r>
           <w:rPr/>
           <w:t>nested_modules</w:t>
@@ -9115,19 +9305,19 @@
         <w:rPr/>
         <w:t>a::series::of::</w:t>
       </w:r>
-      <w:del w:id="131" w:author="Carol Nichols" w:date="2017-02-16T22:42:00Z">
+      <w:del w:id="150" w:author="Carol Nichols" w:date="2017-02-16T22:42:00Z">
         <w:r>
           <w:rPr/>
           <w:delText>namespaces</w:delText>
         </w:r>
       </w:del>
-      <w:ins w:id="132" w:author="Carol Nichols" w:date="2017-02-16T22:42:00Z">
+      <w:ins w:id="151" w:author="Carol Nichols" w:date="2017-02-16T22:42:00Z">
         <w:r>
           <w:rPr/>
           <w:t>nes</w:t>
         </w:r>
       </w:ins>
-      <w:ins w:id="133" w:author="Carol Nichols" w:date="2017-02-16T22:43:00Z">
+      <w:ins w:id="152" w:author="Carol Nichols" w:date="2017-02-16T22:43:00Z">
         <w:r>
           <w:rPr/>
           <w:t>ted_modules</w:t>
@@ -9153,7 +9343,7 @@
         <w:pStyle w:val="CodeC"/>
         <w:rPr/>
       </w:pPr>
-      <w:del w:id="134" w:author="Carol Nichols" w:date="2017-02-16T22:29:00Z">
+      <w:del w:id="154" w:author="Carol Nichols" w:date="2017-02-16T22:29:00Z">
         <w:r>
           <w:rPr/>
           <w:br/>
@@ -9164,15 +9354,23 @@
     </w:p>
     <w:p>
       <w:pPr>
+        <w:pStyle w:val="Caption1"/>
+        <w:rPr/>
+      </w:pPr>
+      <w:ins w:id="155" w:author="Carol Nichols" w:date="2017-02-17T00:00:00Z">
+        <w:r>
+          <w:rPr/>
+          <w:t>Listing 7-6: Calling a function by fully specifying its enclosing module’s path</w:t>
+        </w:r>
+      </w:ins>
+    </w:p>
+    <w:p>
+      <w:pPr>
         <w:pStyle w:val="Body"/>
-        <w:rPr>
-          <w:rFonts w:eastAsia="Microsoft YaHei"/>
-        </w:rPr>
-      </w:pPr>
-      <w:r>
-        <w:rPr>
-          <w:rFonts w:eastAsia="Microsoft YaHei"/>
-        </w:rPr>
+        <w:rPr/>
+      </w:pPr>
+      <w:r>
+        <w:rPr/>
         <w:t>As you can see, referring to the fully qualified name can get quite lengthy. Luckily, Rust has a keyword to make these calls more concise.</w:t>
       </w:r>
     </w:p>
@@ -9232,7 +9430,7 @@
         </w:rPr>
         <w:t xml:space="preserve"> </w:t>
       </w:r>
-      <w:del w:id="135" w:author="Carol Nichols" w:date="2017-02-16T22:43:00Z">
+      <w:del w:id="156" w:author="Carol Nichols" w:date="2017-02-16T22:43:00Z">
         <w:r>
           <w:rPr>
             <w:rFonts w:eastAsia="Microsoft YaHei"/>
@@ -9240,7 +9438,7 @@
           <w:delText>namespace</w:delText>
         </w:r>
       </w:del>
-      <w:ins w:id="136" w:author="Carol Nichols" w:date="2017-02-16T22:43:00Z">
+      <w:ins w:id="157" w:author="Carol Nichols" w:date="2017-02-16T22:43:00Z">
         <w:r>
           <w:rPr>
             <w:rFonts w:eastAsia="Microsoft YaHei"/>
@@ -9320,13 +9518,13 @@
         <w:rPr/>
         <w:t xml:space="preserve">pub fn </w:t>
       </w:r>
-      <w:del w:id="137" w:author="Carol Nichols" w:date="2017-02-16T22:43:00Z">
+      <w:del w:id="158" w:author="Carol Nichols" w:date="2017-02-16T22:43:00Z">
         <w:r>
           <w:rPr/>
           <w:delText>namespaces</w:delText>
         </w:r>
       </w:del>
-      <w:ins w:id="138" w:author="Carol Nichols" w:date="2017-02-16T22:43:00Z">
+      <w:ins w:id="159" w:author="Carol Nichols" w:date="2017-02-16T22:43:00Z">
         <w:r>
           <w:rPr/>
           <w:t>nested_modules</w:t>
@@ -9426,13 +9624,13 @@
         <w:rPr/>
         <w:t>of::</w:t>
       </w:r>
-      <w:del w:id="139" w:author="Carol Nichols" w:date="2017-02-16T22:43:00Z">
+      <w:del w:id="160" w:author="Carol Nichols" w:date="2017-02-16T22:43:00Z">
         <w:r>
           <w:rPr/>
           <w:delText>namespaces</w:delText>
         </w:r>
       </w:del>
-      <w:ins w:id="140" w:author="Carol Nichols" w:date="2017-02-16T22:43:00Z">
+      <w:ins w:id="161" w:author="Carol Nichols" w:date="2017-02-16T22:43:00Z">
         <w:r>
           <w:rPr/>
           <w:t>nested_modules</w:t>
@@ -9476,7 +9674,7 @@
         </w:rPr>
         <w:t xml:space="preserve"> </w:t>
       </w:r>
-      <w:ins w:id="141" w:author="NSP" w:date="2016-11-18T17:18:00Z">
+      <w:ins w:id="162" w:author="NSP" w:date="2016-11-18T17:18:00Z">
         <w:r>
           <w:rPr>
             <w:rFonts w:eastAsia="Microsoft YaHei"/>
@@ -9484,7 +9682,7 @@
           <w:t xml:space="preserve">means that rather than using the full </w:t>
         </w:r>
       </w:ins>
-      <w:ins w:id="142" w:author="NSP" w:date="2016-11-18T17:18:00Z">
+      <w:ins w:id="163" w:author="NSP" w:date="2016-11-18T17:18:00Z">
         <w:r>
           <w:rPr>
             <w:rStyle w:val="Literal"/>
@@ -9492,7 +9690,7 @@
           <w:t>a::series::of</w:t>
         </w:r>
       </w:ins>
-      <w:ins w:id="143" w:author="NSP" w:date="2016-11-18T17:18:00Z">
+      <w:ins w:id="164" w:author="NSP" w:date="2016-11-18T17:18:00Z">
         <w:r>
           <w:rPr>
             <w:rFonts w:eastAsia="Microsoft YaHei"/>
@@ -9500,7 +9698,7 @@
           <w:t xml:space="preserve"> </w:t>
         </w:r>
       </w:ins>
-      <w:del w:id="144" w:author="Carol Nichols" w:date="2017-02-16T22:45:00Z">
+      <w:del w:id="165" w:author="Carol Nichols" w:date="2017-02-16T22:45:00Z">
         <w:r>
           <w:rPr>
             <w:rFonts w:eastAsia="Microsoft YaHei"/>
@@ -9508,7 +9706,7 @@
           <w:delText>line</w:delText>
         </w:r>
       </w:del>
-      <w:ins w:id="145" w:author="Carol Nichols" w:date="2017-02-16T22:45:00Z">
+      <w:ins w:id="166" w:author="Carol Nichols" w:date="2017-02-16T22:45:00Z">
         <w:r>
           <w:rPr>
             <w:rFonts w:eastAsia="Microsoft YaHei"/>
@@ -9516,7 +9714,7 @@
           <w:t>path</w:t>
         </w:r>
       </w:ins>
-      <w:ins w:id="146" w:author="NSP" w:date="2016-11-18T17:18:00Z">
+      <w:ins w:id="167" w:author="NSP" w:date="2016-11-18T17:18:00Z">
         <w:r>
           <w:rPr>
             <w:rFonts w:eastAsia="Microsoft YaHei"/>
@@ -9524,7 +9722,7 @@
           <w:t xml:space="preserve"> wherever we want to refer to the </w:t>
         </w:r>
       </w:ins>
-      <w:ins w:id="147" w:author="NSP" w:date="2016-11-18T17:18:00Z">
+      <w:ins w:id="168" w:author="NSP" w:date="2016-11-18T17:18:00Z">
         <w:r>
           <w:rPr>
             <w:rStyle w:val="Literal"/>
@@ -9533,7 +9731,7 @@
           <w:t>of</w:t>
         </w:r>
       </w:ins>
-      <w:ins w:id="148" w:author="NSP" w:date="2016-11-18T17:18:00Z">
+      <w:ins w:id="169" w:author="NSP" w:date="2016-11-18T17:18:00Z">
         <w:r>
           <w:rPr>
             <w:rFonts w:eastAsia="Microsoft YaHei"/>
@@ -9541,7 +9739,7 @@
           <w:t xml:space="preserve"> </w:t>
         </w:r>
       </w:ins>
-      <w:del w:id="149" w:author="Carol Nichols" w:date="2017-02-16T22:43:00Z">
+      <w:del w:id="170" w:author="Carol Nichols" w:date="2017-02-16T22:43:00Z">
         <w:r>
           <w:rPr>
             <w:rFonts w:eastAsia="Microsoft YaHei"/>
@@ -9549,7 +9747,7 @@
           <w:delText>namespace</w:delText>
         </w:r>
       </w:del>
-      <w:ins w:id="150" w:author="Carol Nichols" w:date="2017-02-16T22:43:00Z">
+      <w:ins w:id="171" w:author="Carol Nichols" w:date="2017-02-16T22:43:00Z">
         <w:r>
           <w:rPr>
             <w:rFonts w:eastAsia="Microsoft YaHei"/>
@@ -9557,7 +9755,7 @@
           <w:t>module</w:t>
         </w:r>
       </w:ins>
-      <w:ins w:id="151" w:author="NSP" w:date="2016-11-18T17:18:00Z">
+      <w:ins w:id="172" w:author="NSP" w:date="2016-11-18T17:18:00Z">
         <w:r>
           <w:rPr>
             <w:rFonts w:eastAsia="Microsoft YaHei"/>
@@ -9565,7 +9763,7 @@
           <w:t xml:space="preserve">, we </w:t>
         </w:r>
       </w:ins>
-      <w:del w:id="152" w:author="Carol Nichols" w:date="2017-02-16T22:46:00Z">
+      <w:del w:id="173" w:author="Carol Nichols" w:date="2017-02-16T22:46:00Z">
         <w:r>
           <w:rPr>
             <w:rFonts w:eastAsia="Microsoft YaHei"/>
@@ -9573,7 +9771,7 @@
           <w:delText>just</w:delText>
         </w:r>
       </w:del>
-      <w:ins w:id="153" w:author="Carol Nichols" w:date="2017-02-16T22:46:00Z">
+      <w:ins w:id="174" w:author="Carol Nichols" w:date="2017-02-16T22:46:00Z">
         <w:r>
           <w:rPr>
             <w:rFonts w:eastAsia="Microsoft YaHei"/>
@@ -9581,7 +9779,7 @@
           <w:t>can</w:t>
         </w:r>
       </w:ins>
-      <w:del w:id="154" w:author="Carol Nichols" w:date="2017-02-16T22:46:00Z">
+      <w:del w:id="175" w:author="Carol Nichols" w:date="2017-02-16T22:46:00Z">
         <w:r>
           <w:rPr>
             <w:rFonts w:eastAsia="Microsoft YaHei"/>
@@ -9589,7 +9787,7 @@
           <w:delText xml:space="preserve"> have to</w:delText>
         </w:r>
       </w:del>
-      <w:ins w:id="155" w:author="NSP" w:date="2016-11-18T17:18:00Z">
+      <w:ins w:id="176" w:author="NSP" w:date="2016-11-18T17:18:00Z">
         <w:r>
           <w:rPr>
             <w:rFonts w:eastAsia="Microsoft YaHei"/>
@@ -9597,7 +9795,7 @@
           <w:t xml:space="preserve"> </w:t>
         </w:r>
       </w:ins>
-      <w:del w:id="156" w:author="Carol Nichols" w:date="2017-02-16T22:44:00Z">
+      <w:del w:id="177" w:author="Carol Nichols" w:date="2017-02-16T22:44:00Z">
         <w:r>
           <w:rPr>
             <w:rFonts w:eastAsia="Microsoft YaHei"/>
@@ -9605,7 +9803,7 @@
           <w:delText>call</w:delText>
         </w:r>
       </w:del>
-      <w:ins w:id="157" w:author="Carol Nichols" w:date="2017-02-16T22:44:00Z">
+      <w:ins w:id="178" w:author="Carol Nichols" w:date="2017-02-16T22:44:00Z">
         <w:r>
           <w:rPr>
             <w:rFonts w:eastAsia="Microsoft YaHei"/>
@@ -9613,7 +9811,7 @@
           <w:t>use</w:t>
         </w:r>
       </w:ins>
-      <w:ins w:id="158" w:author="NSP" w:date="2016-11-18T17:18:00Z">
+      <w:ins w:id="179" w:author="NSP" w:date="2016-11-18T17:18:00Z">
         <w:r>
           <w:rPr>
             <w:rFonts w:eastAsia="Microsoft YaHei"/>
@@ -9621,7 +9819,7 @@
           <w:t xml:space="preserve"> </w:t>
         </w:r>
       </w:ins>
-      <w:del w:id="159" w:author="NSP" w:date="2016-11-18T17:18:00Z">
+      <w:del w:id="180" w:author="NSP" w:date="2016-11-18T17:18:00Z">
         <w:r>
           <w:rPr>
             <w:rFonts w:eastAsia="Microsoft YaHei"/>
@@ -9629,7 +9827,7 @@
           <w:delText xml:space="preserve">has made it so that anywhere in this scope that we would want to refer to the </w:delText>
         </w:r>
       </w:del>
-      <w:del w:id="160" w:author="NSP" w:date="2016-11-18T17:18:00Z">
+      <w:del w:id="181" w:author="NSP" w:date="2016-11-18T17:18:00Z">
         <w:r>
           <w:rPr>
             <w:rStyle w:val="Literal"/>
@@ -9638,7 +9836,7 @@
           <w:delText>of</w:delText>
         </w:r>
       </w:del>
-      <w:del w:id="161" w:author="NSP" w:date="2016-11-18T17:18:00Z">
+      <w:del w:id="182" w:author="NSP" w:date="2016-11-18T17:18:00Z">
         <w:r>
           <w:rPr>
             <w:rFonts w:eastAsia="Microsoft YaHei"/>
@@ -9646,7 +9844,7 @@
           <w:delText xml:space="preserve"> namespace, instead of having to say </w:delText>
         </w:r>
       </w:del>
-      <w:del w:id="162" w:author="NSP" w:date="2016-11-18T17:18:00Z">
+      <w:del w:id="183" w:author="NSP" w:date="2016-11-18T17:18:00Z">
         <w:r>
           <w:rPr>
             <w:rStyle w:val="Literal"/>
@@ -9655,7 +9853,7 @@
           <w:delText>a::series::of</w:delText>
         </w:r>
       </w:del>
-      <w:del w:id="163" w:author="NSP" w:date="2016-11-18T17:18:00Z">
+      <w:del w:id="184" w:author="NSP" w:date="2016-11-18T17:18:00Z">
         <w:r>
           <w:rPr>
             <w:rFonts w:eastAsia="Microsoft YaHei"/>
@@ -9705,7 +9903,7 @@
         </w:rPr>
         <w:t>of::</w:t>
       </w:r>
-      <w:del w:id="164" w:author="Carol Nichols" w:date="2017-02-16T22:43:00Z">
+      <w:del w:id="185" w:author="Carol Nichols" w:date="2017-02-16T22:43:00Z">
         <w:r>
           <w:rPr>
             <w:rStyle w:val="Literal"/>
@@ -9713,7 +9911,7 @@
           <w:delText>namespaces</w:delText>
         </w:r>
       </w:del>
-      <w:ins w:id="165" w:author="Carol Nichols" w:date="2017-02-16T22:43:00Z">
+      <w:ins w:id="186" w:author="Carol Nichols" w:date="2017-02-16T22:43:00Z">
         <w:r>
           <w:rPr>
             <w:rStyle w:val="Literal"/>
@@ -9721,7 +9919,7 @@
           <w:t>nested</w:t>
         </w:r>
       </w:ins>
-      <w:ins w:id="166" w:author="Carol Nichols" w:date="2017-02-16T22:44:00Z">
+      <w:ins w:id="187" w:author="Carol Nichols" w:date="2017-02-16T22:44:00Z">
         <w:r>
           <w:rPr>
             <w:rStyle w:val="Literal"/>
@@ -9735,7 +9933,7 @@
         </w:rPr>
         <w:t xml:space="preserve"> when we want to call the </w:t>
       </w:r>
-      <w:del w:id="167" w:author="Carol Nichols" w:date="2017-02-16T22:44:00Z">
+      <w:del w:id="188" w:author="Carol Nichols" w:date="2017-02-16T22:44:00Z">
         <w:r>
           <w:rPr>
             <w:rStyle w:val="Literal"/>
@@ -9744,7 +9942,7 @@
           <w:delText>namespaces</w:delText>
         </w:r>
       </w:del>
-      <w:ins w:id="168" w:author="Carol Nichols" w:date="2017-02-16T22:44:00Z">
+      <w:ins w:id="189" w:author="Carol Nichols" w:date="2017-02-16T22:44:00Z">
         <w:r>
           <w:rPr>
             <w:rStyle w:val="Literal"/>
@@ -9837,13 +10035,13 @@
         <w:rPr/>
         <w:t xml:space="preserve">pub fn </w:t>
       </w:r>
-      <w:del w:id="169" w:author="Carol Nichols" w:date="2017-02-16T22:44:00Z">
+      <w:del w:id="190" w:author="Carol Nichols" w:date="2017-02-16T22:44:00Z">
         <w:r>
           <w:rPr/>
           <w:delText>namespaces</w:delText>
         </w:r>
       </w:del>
-      <w:ins w:id="170" w:author="Carol Nichols" w:date="2017-02-16T22:44:00Z">
+      <w:ins w:id="191" w:author="Carol Nichols" w:date="2017-02-16T22:44:00Z">
         <w:r>
           <w:rPr/>
           <w:t>nested_modules</w:t>
@@ -9910,13 +10108,13 @@
         <w:rPr/>
         <w:t>use a::series::of::</w:t>
       </w:r>
-      <w:del w:id="171" w:author="Carol Nichols" w:date="2017-02-16T22:44:00Z">
+      <w:del w:id="192" w:author="Carol Nichols" w:date="2017-02-16T22:44:00Z">
         <w:r>
           <w:rPr/>
           <w:delText>namespaces</w:delText>
         </w:r>
       </w:del>
-      <w:ins w:id="172" w:author="Carol Nichols" w:date="2017-02-16T22:44:00Z">
+      <w:ins w:id="193" w:author="Carol Nichols" w:date="2017-02-16T22:44:00Z">
         <w:r>
           <w:rPr/>
           <w:t>nested_modules</w:t>
@@ -9955,13 +10153,13 @@
         <w:rPr/>
         <w:t xml:space="preserve">    </w:t>
       </w:r>
-      <w:del w:id="173" w:author="Carol Nichols" w:date="2017-02-16T22:44:00Z">
+      <w:del w:id="194" w:author="Carol Nichols" w:date="2017-02-16T22:44:00Z">
         <w:r>
           <w:rPr/>
           <w:delText>namespaces</w:delText>
         </w:r>
       </w:del>
-      <w:ins w:id="174" w:author="Carol Nichols" w:date="2017-02-16T22:44:00Z">
+      <w:ins w:id="195" w:author="Carol Nichols" w:date="2017-02-16T22:44:00Z">
         <w:r>
           <w:rPr/>
           <w:t>nested_modules</w:t>
@@ -9993,7 +10191,7 @@
         </w:rPr>
         <w:t xml:space="preserve">This allows us to exclude </w:t>
       </w:r>
-      <w:del w:id="175" w:author="Carol Nichols" w:date="2017-02-16T22:47:00Z">
+      <w:del w:id="196" w:author="Carol Nichols" w:date="2017-02-16T22:47:00Z">
         <w:r>
           <w:rPr>
             <w:rFonts w:eastAsia="Microsoft YaHei"/>
@@ -10001,7 +10199,7 @@
           <w:delText>any</w:delText>
         </w:r>
       </w:del>
-      <w:ins w:id="176" w:author="Carol Nichols" w:date="2017-02-16T22:47:00Z">
+      <w:ins w:id="197" w:author="Carol Nichols" w:date="2017-02-16T22:47:00Z">
         <w:r>
           <w:rPr>
             <w:rFonts w:eastAsia="Microsoft YaHei"/>
@@ -10015,7 +10213,7 @@
         </w:rPr>
         <w:t xml:space="preserve"> of the modules and</w:t>
       </w:r>
-      <w:del w:id="177" w:author="Carol Nichols" w:date="2017-02-16T22:47:00Z">
+      <w:del w:id="198" w:author="Carol Nichols" w:date="2017-02-16T22:47:00Z">
         <w:r>
           <w:rPr>
             <w:rFonts w:eastAsia="Microsoft YaHei"/>
@@ -10029,7 +10227,7 @@
         </w:rPr>
         <w:t xml:space="preserve"> reference the function</w:t>
       </w:r>
-      <w:del w:id="178" w:author="Carol Nichols" w:date="2017-02-16T22:47:00Z">
+      <w:del w:id="199" w:author="Carol Nichols" w:date="2017-02-16T22:47:00Z">
         <w:r>
           <w:rPr>
             <w:rFonts w:eastAsia="Microsoft YaHei"/>
@@ -10037,7 +10235,7 @@
           <w:delText xml:space="preserve"> at the callsite</w:delText>
         </w:r>
       </w:del>
-      <w:ins w:id="179" w:author="Carol Nichols" w:date="2017-02-16T22:47:00Z">
+      <w:ins w:id="200" w:author="Carol Nichols" w:date="2017-02-16T22:47:00Z">
         <w:r>
           <w:rPr>
             <w:rFonts w:eastAsia="Microsoft YaHei"/>
@@ -10063,7 +10261,7 @@
         </w:rPr>
         <w:t xml:space="preserve">Since enums also form </w:t>
       </w:r>
-      <w:del w:id="180" w:author="Carol Nichols" w:date="2017-02-16T22:47:00Z">
+      <w:del w:id="201" w:author="Carol Nichols" w:date="2017-02-16T22:47:00Z">
         <w:r>
           <w:rPr>
             <w:rFonts w:eastAsia="Microsoft YaHei"/>
@@ -10071,7 +10269,7 @@
           <w:delText>this</w:delText>
         </w:r>
       </w:del>
-      <w:ins w:id="181" w:author="Carol Nichols" w:date="2017-02-16T22:47:00Z">
+      <w:ins w:id="202" w:author="Carol Nichols" w:date="2017-02-16T22:47:00Z">
         <w:r>
           <w:rPr>
             <w:rFonts w:eastAsia="Microsoft YaHei"/>
@@ -10079,7 +10277,7 @@
           <w:t>a sort</w:t>
         </w:r>
       </w:ins>
-      <w:del w:id="182" w:author="Carol Nichols" w:date="2017-02-16T22:47:00Z">
+      <w:del w:id="203" w:author="Carol Nichols" w:date="2017-02-16T22:47:00Z">
         <w:r>
           <w:rPr>
             <w:rFonts w:eastAsia="Microsoft YaHei"/>
@@ -10093,7 +10291,7 @@
         </w:rPr>
         <w:t xml:space="preserve"> of namespace</w:t>
       </w:r>
-      <w:ins w:id="183" w:author="Carol Nichols" w:date="2017-02-16T22:47:00Z">
+      <w:ins w:id="204" w:author="Carol Nichols" w:date="2017-02-16T22:47:00Z">
         <w:r>
           <w:rPr>
             <w:rFonts w:eastAsia="Microsoft YaHei"/>
@@ -11864,7 +12062,7 @@
       <w:r>
         <w:rPr>
           <w:rFonts w:ascii="Liberation Serif" w:hAnsi="Liberation Serif" w:eastAsia="Tahoma" w:cs="Tahoma"/>
-          <w:color w:val="auto"/>
+          <w:color w:val="00000A"/>
           <w:sz w:val="24"/>
           <w:szCs w:val="24"/>
           <w:lang w:val="en-US" w:eastAsia="en-US" w:bidi="en-US"/>
@@ -11878,7 +12076,7 @@
       <w:r>
         <w:rPr>
           <w:rFonts w:ascii="Liberation Serif" w:hAnsi="Liberation Serif" w:eastAsia="Tahoma" w:cs="Tahoma"/>
-          <w:color w:val="auto"/>
+          <w:color w:val="00000A"/>
           <w:sz w:val="24"/>
           <w:szCs w:val="24"/>
           <w:lang w:val="en-US" w:eastAsia="en-US" w:bidi="en-US"/>
@@ -11936,7 +12134,7 @@
       <w:r>
         <w:rPr>
           <w:rFonts w:ascii="Liberation Serif" w:hAnsi="Liberation Serif" w:eastAsia="Tahoma" w:cs="Tahoma"/>
-          <w:color w:val="auto"/>
+          <w:color w:val="00000A"/>
           <w:sz w:val="20"/>
           <w:szCs w:val="24"/>
           <w:lang w:val="en-US" w:eastAsia="en-US" w:bidi="ar-SA"/>
@@ -11950,7 +12148,7 @@
       <w:r>
         <w:rPr>
           <w:rFonts w:ascii="Liberation Serif" w:hAnsi="Liberation Serif" w:eastAsia="Tahoma" w:cs="Tahoma"/>
-          <w:color w:val="auto"/>
+          <w:color w:val="00000A"/>
           <w:sz w:val="24"/>
           <w:szCs w:val="24"/>
           <w:lang w:val="en-US" w:eastAsia="en-US" w:bidi="en-US"/>
@@ -11995,7 +12193,7 @@
       <w:r>
         <w:rPr>
           <w:rFonts w:ascii="Liberation Serif" w:hAnsi="Liberation Serif" w:eastAsia="Tahoma" w:cs="Tahoma"/>
-          <w:color w:val="auto"/>
+          <w:color w:val="00000A"/>
           <w:sz w:val="20"/>
           <w:szCs w:val="24"/>
           <w:lang w:val="en-US" w:eastAsia="en-US" w:bidi="ar-SA"/>
@@ -12009,7 +12207,7 @@
       <w:r>
         <w:rPr>
           <w:rFonts w:ascii="Liberation Serif" w:hAnsi="Liberation Serif" w:eastAsia="Tahoma" w:cs="Tahoma"/>
-          <w:color w:val="auto"/>
+          <w:color w:val="00000A"/>
           <w:sz w:val="24"/>
           <w:szCs w:val="24"/>
           <w:lang w:val="en-US" w:eastAsia="en-US" w:bidi="en-US"/>
@@ -12023,7 +12221,7 @@
       <w:r>
         <w:rPr>
           <w:rFonts w:ascii="Liberation Serif" w:hAnsi="Liberation Serif" w:eastAsia="Tahoma" w:cs="Tahoma"/>
-          <w:color w:val="auto"/>
+          <w:color w:val="00000A"/>
           <w:sz w:val="24"/>
           <w:szCs w:val="24"/>
           <w:lang w:val="en-US" w:eastAsia="en-US" w:bidi="en-US"/>
@@ -12037,7 +12235,7 @@
       <w:r>
         <w:rPr>
           <w:rFonts w:ascii="Liberation Serif" w:hAnsi="Liberation Serif" w:eastAsia="Tahoma" w:cs="Tahoma"/>
-          <w:color w:val="auto"/>
+          <w:color w:val="00000A"/>
           <w:sz w:val="24"/>
           <w:szCs w:val="24"/>
           <w:lang w:val="en-US" w:eastAsia="en-US" w:bidi="en-US"/>
@@ -12082,7 +12280,7 @@
       <w:r>
         <w:rPr>
           <w:rFonts w:ascii="Liberation Serif" w:hAnsi="Liberation Serif" w:eastAsia="Tahoma" w:cs="Tahoma"/>
-          <w:color w:val="auto"/>
+          <w:color w:val="00000A"/>
           <w:sz w:val="20"/>
           <w:szCs w:val="24"/>
           <w:lang w:val="en-US" w:eastAsia="en-US" w:bidi="ar-SA"/>
@@ -12096,7 +12294,7 @@
       <w:r>
         <w:rPr>
           <w:rFonts w:ascii="Liberation Serif" w:hAnsi="Liberation Serif" w:eastAsia="Tahoma" w:cs="Tahoma"/>
-          <w:color w:val="auto"/>
+          <w:color w:val="00000A"/>
           <w:sz w:val="24"/>
           <w:szCs w:val="24"/>
           <w:lang w:val="en-US" w:eastAsia="en-US" w:bidi="en-US"/>
@@ -12141,7 +12339,7 @@
       <w:r>
         <w:rPr>
           <w:rFonts w:ascii="Liberation Serif" w:hAnsi="Liberation Serif" w:eastAsia="Tahoma" w:cs="Tahoma"/>
-          <w:color w:val="auto"/>
+          <w:color w:val="00000A"/>
           <w:sz w:val="20"/>
           <w:szCs w:val="24"/>
           <w:lang w:val="en-US" w:eastAsia="en-US" w:bidi="ar-SA"/>

</xml_diff>